<commit_message>
completed : all tasks
</commit_message>
<xml_diff>
--- a/Assignment5.docx
+++ b/Assignment5.docx
@@ -408,9 +408,9 @@
         </w:rPr>
         <w:drawing>
           <wp:inline distT="0" distB="0" distL="114300" distR="114300">
-            <wp:extent cx="2311400" cy="1816100"/>
-            <wp:effectExtent l="0" t="0" r="0" b="12700"/>
-            <wp:docPr id="2" name="Picture 2" descr="Screenshot 2024-04-08 at 3.00.04 PM"/>
+            <wp:extent cx="5273675" cy="1562735"/>
+            <wp:effectExtent l="0" t="0" r="9525" b="12065"/>
+            <wp:docPr id="17" name="Picture 17" descr="Screenshot 2024-04-14 at 3.13.08 PM"/>
             <wp:cNvGraphicFramePr>
               <a:graphicFrameLocks xmlns:a="http://schemas.openxmlformats.org/drawingml/2006/main" noChangeAspect="1"/>
             </wp:cNvGraphicFramePr>
@@ -418,7 +418,7 @@
               <a:graphicData uri="http://schemas.openxmlformats.org/drawingml/2006/picture">
                 <pic:pic xmlns:pic="http://schemas.openxmlformats.org/drawingml/2006/picture">
                   <pic:nvPicPr>
-                    <pic:cNvPr id="2" name="Picture 2" descr="Screenshot 2024-04-08 at 3.00.04 PM"/>
+                    <pic:cNvPr id="17" name="Picture 17" descr="Screenshot 2024-04-14 at 3.13.08 PM"/>
                     <pic:cNvPicPr>
                       <a:picLocks noChangeAspect="1"/>
                     </pic:cNvPicPr>
@@ -432,7 +432,7 @@
                   <pic:spPr>
                     <a:xfrm>
                       <a:off x="0" y="0"/>
-                      <a:ext cx="2311400" cy="1816100"/>
+                      <a:ext cx="5273675" cy="1562735"/>
                     </a:xfrm>
                     <a:prstGeom prst="rect">
                       <a:avLst/>
@@ -444,18 +444,6 @@
           </wp:inline>
         </w:drawing>
       </w:r>
-    </w:p>
-    <w:p>
-      <w:pPr>
-        <w:rPr>
-          <w:rFonts w:hint="default" w:ascii="Times New Roman Regular" w:hAnsi="Times New Roman Regular" w:eastAsia="SimSun" w:cs="Times New Roman Regular"/>
-          <w:color w:val="000000"/>
-          <w:kern w:val="0"/>
-          <w:sz w:val="28"/>
-          <w:szCs w:val="28"/>
-          <w:lang w:val="en-US" w:eastAsia="zh-CN" w:bidi="ar"/>
-        </w:rPr>
-      </w:pPr>
     </w:p>
     <w:p>
       <w:pPr>
@@ -28357,6 +28345,7 @@
         <w:keepLines w:val="0"/>
         <w:widowControl/>
         <w:numPr>
+          <w:ilvl w:val="0"/>
           <w:numId w:val="0"/>
         </w:numPr>
         <w:suppressLineNumbers w:val="0"/>
@@ -28738,6 +28727,7 @@
         <w:keepLines w:val="0"/>
         <w:widowControl/>
         <w:numPr>
+          <w:ilvl w:val="0"/>
           <w:numId w:val="0"/>
         </w:numPr>
         <w:suppressLineNumbers w:val="0"/>
@@ -29334,6 +29324,121 @@
         <w:suppressLineNumbers w:val="0"/>
         <w:jc w:val="left"/>
         <w:rPr>
+          <w:rFonts w:hint="default" w:ascii="Times New Roman Regular" w:hAnsi="Times New Roman Regular" w:eastAsia="SimSun" w:cs="Times New Roman Regular"/>
+          <w:color w:val="000000"/>
+          <w:kern w:val="0"/>
+          <w:sz w:val="28"/>
+          <w:szCs w:val="28"/>
+          <w:lang w:val="en-US" w:eastAsia="zh-CN" w:bidi="ar"/>
+        </w:rPr>
+      </w:pPr>
+    </w:p>
+    <w:p>
+      <w:pPr>
+        <w:keepNext w:val="0"/>
+        <w:keepLines w:val="0"/>
+        <w:widowControl/>
+        <w:suppressLineNumbers w:val="0"/>
+        <w:jc w:val="left"/>
+        <w:rPr>
+          <w:rFonts w:hint="default" w:ascii="Times New Roman Regular" w:hAnsi="Times New Roman Regular" w:eastAsia="SimSun" w:cs="Times New Roman Regular"/>
+          <w:color w:val="000000"/>
+          <w:kern w:val="0"/>
+          <w:sz w:val="28"/>
+          <w:szCs w:val="28"/>
+          <w:lang w:val="en-US" w:eastAsia="zh-CN" w:bidi="ar"/>
+        </w:rPr>
+      </w:pPr>
+      <w:r>
+        <w:rPr>
+          <w:rFonts w:hint="default" w:ascii="Times New Roman Regular" w:hAnsi="Times New Roman Regular" w:eastAsia="SimSun" w:cs="Times New Roman Regular"/>
+          <w:color w:val="000000"/>
+          <w:kern w:val="0"/>
+          <w:sz w:val="28"/>
+          <w:szCs w:val="28"/>
+          <w:lang w:val="en-US" w:eastAsia="zh-CN" w:bidi="ar"/>
+        </w:rPr>
+        <w:drawing>
+          <wp:inline distT="0" distB="0" distL="114300" distR="114300">
+            <wp:extent cx="5271135" cy="226060"/>
+            <wp:effectExtent l="0" t="0" r="12065" b="2540"/>
+            <wp:docPr id="31" name="Picture 31" descr="Screenshot 2024-04-10 at 2.51.53 PM"/>
+            <wp:cNvGraphicFramePr>
+              <a:graphicFrameLocks xmlns:a="http://schemas.openxmlformats.org/drawingml/2006/main" noChangeAspect="1"/>
+            </wp:cNvGraphicFramePr>
+            <a:graphic xmlns:a="http://schemas.openxmlformats.org/drawingml/2006/main">
+              <a:graphicData uri="http://schemas.openxmlformats.org/drawingml/2006/picture">
+                <pic:pic xmlns:pic="http://schemas.openxmlformats.org/drawingml/2006/picture">
+                  <pic:nvPicPr>
+                    <pic:cNvPr id="31" name="Picture 31" descr="Screenshot 2024-04-10 at 2.51.53 PM"/>
+                    <pic:cNvPicPr>
+                      <a:picLocks noChangeAspect="1"/>
+                    </pic:cNvPicPr>
+                  </pic:nvPicPr>
+                  <pic:blipFill>
+                    <a:blip r:embed="rId31"/>
+                    <a:stretch>
+                      <a:fillRect/>
+                    </a:stretch>
+                  </pic:blipFill>
+                  <pic:spPr>
+                    <a:xfrm>
+                      <a:off x="0" y="0"/>
+                      <a:ext cx="5271135" cy="226060"/>
+                    </a:xfrm>
+                    <a:prstGeom prst="rect">
+                      <a:avLst/>
+                    </a:prstGeom>
+                  </pic:spPr>
+                </pic:pic>
+              </a:graphicData>
+            </a:graphic>
+          </wp:inline>
+        </w:drawing>
+      </w:r>
+    </w:p>
+    <w:p>
+      <w:pPr>
+        <w:keepNext w:val="0"/>
+        <w:keepLines w:val="0"/>
+        <w:widowControl/>
+        <w:suppressLineNumbers w:val="0"/>
+        <w:jc w:val="left"/>
+        <w:rPr>
+          <w:rFonts w:hint="default" w:ascii="Times New Roman Regular" w:hAnsi="Times New Roman Regular" w:eastAsia="SimSun" w:cs="Times New Roman Regular"/>
+          <w:color w:val="000000"/>
+          <w:kern w:val="0"/>
+          <w:sz w:val="28"/>
+          <w:szCs w:val="28"/>
+          <w:lang w:val="en-US" w:eastAsia="zh-CN" w:bidi="ar"/>
+        </w:rPr>
+      </w:pPr>
+    </w:p>
+    <w:p>
+      <w:pPr>
+        <w:keepNext w:val="0"/>
+        <w:keepLines w:val="0"/>
+        <w:widowControl/>
+        <w:suppressLineNumbers w:val="0"/>
+        <w:jc w:val="left"/>
+        <w:rPr>
+          <w:rFonts w:hint="default" w:ascii="Times New Roman Regular" w:hAnsi="Times New Roman Regular" w:eastAsia="SimSun" w:cs="Times New Roman Regular"/>
+          <w:color w:val="000000"/>
+          <w:kern w:val="0"/>
+          <w:sz w:val="28"/>
+          <w:szCs w:val="28"/>
+          <w:lang w:val="en-US" w:eastAsia="zh-CN" w:bidi="ar"/>
+        </w:rPr>
+      </w:pPr>
+    </w:p>
+    <w:p>
+      <w:pPr>
+        <w:keepNext w:val="0"/>
+        <w:keepLines w:val="0"/>
+        <w:widowControl/>
+        <w:suppressLineNumbers w:val="0"/>
+        <w:jc w:val="left"/>
+        <w:rPr>
           <w:rFonts w:hint="default" w:ascii="Times New Roman Regular" w:hAnsi="Times New Roman Regular" w:cs="Times New Roman Regular"/>
           <w:sz w:val="28"/>
           <w:szCs w:val="28"/>
@@ -29762,6 +29867,87 @@
           <w:lang w:val="en-US" w:eastAsia="zh-CN" w:bidi="ar"/>
         </w:rPr>
       </w:pPr>
+      <w:r>
+        <w:rPr>
+          <w:rFonts w:hint="default" w:ascii="Times New Roman Regular" w:hAnsi="Times New Roman Regular" w:eastAsia="SimSun" w:cs="Times New Roman Regular"/>
+          <w:color w:val="000000"/>
+          <w:kern w:val="0"/>
+          <w:sz w:val="28"/>
+          <w:szCs w:val="28"/>
+          <w:lang w:val="en-US" w:eastAsia="zh-CN" w:bidi="ar"/>
+        </w:rPr>
+        <w:drawing>
+          <wp:inline distT="0" distB="0" distL="114300" distR="114300">
+            <wp:extent cx="5272405" cy="2108835"/>
+            <wp:effectExtent l="0" t="0" r="10795" b="24765"/>
+            <wp:docPr id="32" name="Picture 32" descr="Screenshot 2024-04-14 at 3.21.54 PM"/>
+            <wp:cNvGraphicFramePr>
+              <a:graphicFrameLocks xmlns:a="http://schemas.openxmlformats.org/drawingml/2006/main" noChangeAspect="1"/>
+            </wp:cNvGraphicFramePr>
+            <a:graphic xmlns:a="http://schemas.openxmlformats.org/drawingml/2006/main">
+              <a:graphicData uri="http://schemas.openxmlformats.org/drawingml/2006/picture">
+                <pic:pic xmlns:pic="http://schemas.openxmlformats.org/drawingml/2006/picture">
+                  <pic:nvPicPr>
+                    <pic:cNvPr id="32" name="Picture 32" descr="Screenshot 2024-04-14 at 3.21.54 PM"/>
+                    <pic:cNvPicPr>
+                      <a:picLocks noChangeAspect="1"/>
+                    </pic:cNvPicPr>
+                  </pic:nvPicPr>
+                  <pic:blipFill>
+                    <a:blip r:embed="rId41"/>
+                    <a:stretch>
+                      <a:fillRect/>
+                    </a:stretch>
+                  </pic:blipFill>
+                  <pic:spPr>
+                    <a:xfrm>
+                      <a:off x="0" y="0"/>
+                      <a:ext cx="5272405" cy="2108835"/>
+                    </a:xfrm>
+                    <a:prstGeom prst="rect">
+                      <a:avLst/>
+                    </a:prstGeom>
+                  </pic:spPr>
+                </pic:pic>
+              </a:graphicData>
+            </a:graphic>
+          </wp:inline>
+        </w:drawing>
+      </w:r>
+    </w:p>
+    <w:p>
+      <w:pPr>
+        <w:keepNext w:val="0"/>
+        <w:keepLines w:val="0"/>
+        <w:widowControl/>
+        <w:suppressLineNumbers w:val="0"/>
+        <w:jc w:val="left"/>
+        <w:rPr>
+          <w:rFonts w:hint="default" w:ascii="Times New Roman Regular" w:hAnsi="Times New Roman Regular" w:eastAsia="SimSun" w:cs="Times New Roman Regular"/>
+          <w:color w:val="000000"/>
+          <w:kern w:val="0"/>
+          <w:sz w:val="28"/>
+          <w:szCs w:val="28"/>
+          <w:lang w:val="en-US" w:eastAsia="zh-CN" w:bidi="ar"/>
+        </w:rPr>
+      </w:pPr>
+    </w:p>
+    <w:p>
+      <w:pPr>
+        <w:keepNext w:val="0"/>
+        <w:keepLines w:val="0"/>
+        <w:widowControl/>
+        <w:suppressLineNumbers w:val="0"/>
+        <w:jc w:val="left"/>
+        <w:rPr>
+          <w:rFonts w:hint="default" w:ascii="Times New Roman Regular" w:hAnsi="Times New Roman Regular" w:eastAsia="SimSun" w:cs="Times New Roman Regular"/>
+          <w:color w:val="000000"/>
+          <w:kern w:val="0"/>
+          <w:sz w:val="28"/>
+          <w:szCs w:val="28"/>
+          <w:lang w:val="en-US" w:eastAsia="zh-CN" w:bidi="ar"/>
+        </w:rPr>
+      </w:pPr>
     </w:p>
     <w:p>
       <w:pPr>
@@ -30265,6 +30451,155 @@
           <w:lang w:val="en-US" w:eastAsia="zh-CN" w:bidi="ar"/>
         </w:rPr>
       </w:pPr>
+      <w:r>
+        <w:rPr>
+          <w:rFonts w:hint="default" w:ascii="Times New Roman Regular" w:hAnsi="Times New Roman Regular" w:eastAsia="SimSun" w:cs="Times New Roman Regular"/>
+          <w:color w:val="000000"/>
+          <w:kern w:val="0"/>
+          <w:sz w:val="28"/>
+          <w:szCs w:val="28"/>
+          <w:lang w:val="en-US" w:eastAsia="zh-CN" w:bidi="ar"/>
+        </w:rPr>
+        <w:drawing>
+          <wp:inline distT="0" distB="0" distL="114300" distR="114300">
+            <wp:extent cx="5271135" cy="226060"/>
+            <wp:effectExtent l="0" t="0" r="12065" b="2540"/>
+            <wp:docPr id="45" name="Picture 45" descr="Screenshot 2024-04-10 at 2.51.53 PM"/>
+            <wp:cNvGraphicFramePr>
+              <a:graphicFrameLocks xmlns:a="http://schemas.openxmlformats.org/drawingml/2006/main" noChangeAspect="1"/>
+            </wp:cNvGraphicFramePr>
+            <a:graphic xmlns:a="http://schemas.openxmlformats.org/drawingml/2006/main">
+              <a:graphicData uri="http://schemas.openxmlformats.org/drawingml/2006/picture">
+                <pic:pic xmlns:pic="http://schemas.openxmlformats.org/drawingml/2006/picture">
+                  <pic:nvPicPr>
+                    <pic:cNvPr id="45" name="Picture 45" descr="Screenshot 2024-04-10 at 2.51.53 PM"/>
+                    <pic:cNvPicPr>
+                      <a:picLocks noChangeAspect="1"/>
+                    </pic:cNvPicPr>
+                  </pic:nvPicPr>
+                  <pic:blipFill>
+                    <a:blip r:embed="rId31"/>
+                    <a:stretch>
+                      <a:fillRect/>
+                    </a:stretch>
+                  </pic:blipFill>
+                  <pic:spPr>
+                    <a:xfrm>
+                      <a:off x="0" y="0"/>
+                      <a:ext cx="5271135" cy="226060"/>
+                    </a:xfrm>
+                    <a:prstGeom prst="rect">
+                      <a:avLst/>
+                    </a:prstGeom>
+                  </pic:spPr>
+                </pic:pic>
+              </a:graphicData>
+            </a:graphic>
+          </wp:inline>
+        </w:drawing>
+      </w:r>
+    </w:p>
+    <w:p>
+      <w:pPr>
+        <w:keepNext w:val="0"/>
+        <w:keepLines w:val="0"/>
+        <w:widowControl/>
+        <w:suppressLineNumbers w:val="0"/>
+        <w:jc w:val="left"/>
+        <w:rPr>
+          <w:rFonts w:hint="default" w:ascii="Times New Roman Regular" w:hAnsi="Times New Roman Regular" w:eastAsia="SimSun" w:cs="Times New Roman Regular"/>
+          <w:color w:val="000000"/>
+          <w:kern w:val="0"/>
+          <w:sz w:val="28"/>
+          <w:szCs w:val="28"/>
+          <w:lang w:val="en-US" w:eastAsia="zh-CN" w:bidi="ar"/>
+        </w:rPr>
+      </w:pPr>
+    </w:p>
+    <w:p>
+      <w:pPr>
+        <w:keepNext w:val="0"/>
+        <w:keepLines w:val="0"/>
+        <w:widowControl/>
+        <w:suppressLineNumbers w:val="0"/>
+        <w:jc w:val="left"/>
+        <w:rPr>
+          <w:rFonts w:hint="default" w:ascii="Times New Roman Regular" w:hAnsi="Times New Roman Regular" w:eastAsia="SimSun" w:cs="Times New Roman Regular"/>
+          <w:color w:val="000000"/>
+          <w:kern w:val="0"/>
+          <w:sz w:val="28"/>
+          <w:szCs w:val="28"/>
+          <w:lang w:val="en-US" w:eastAsia="zh-CN" w:bidi="ar"/>
+        </w:rPr>
+      </w:pPr>
+    </w:p>
+    <w:p>
+      <w:pPr>
+        <w:keepNext w:val="0"/>
+        <w:keepLines w:val="0"/>
+        <w:widowControl/>
+        <w:suppressLineNumbers w:val="0"/>
+        <w:jc w:val="left"/>
+        <w:rPr>
+          <w:rFonts w:hint="default" w:ascii="Times New Roman Regular" w:hAnsi="Times New Roman Regular" w:eastAsia="SimSun" w:cs="Times New Roman Regular"/>
+          <w:color w:val="000000"/>
+          <w:kern w:val="0"/>
+          <w:sz w:val="28"/>
+          <w:szCs w:val="28"/>
+          <w:lang w:val="en-US" w:eastAsia="zh-CN" w:bidi="ar"/>
+        </w:rPr>
+      </w:pPr>
+    </w:p>
+    <w:p>
+      <w:pPr>
+        <w:keepNext w:val="0"/>
+        <w:keepLines w:val="0"/>
+        <w:widowControl/>
+        <w:suppressLineNumbers w:val="0"/>
+        <w:jc w:val="left"/>
+        <w:rPr>
+          <w:rFonts w:hint="default" w:ascii="Times New Roman Regular" w:hAnsi="Times New Roman Regular" w:eastAsia="SimSun" w:cs="Times New Roman Regular"/>
+          <w:color w:val="000000"/>
+          <w:kern w:val="0"/>
+          <w:sz w:val="28"/>
+          <w:szCs w:val="28"/>
+          <w:lang w:val="en-US" w:eastAsia="zh-CN" w:bidi="ar"/>
+        </w:rPr>
+      </w:pPr>
+    </w:p>
+    <w:p>
+      <w:pPr>
+        <w:keepNext w:val="0"/>
+        <w:keepLines w:val="0"/>
+        <w:widowControl/>
+        <w:suppressLineNumbers w:val="0"/>
+        <w:jc w:val="left"/>
+        <w:rPr>
+          <w:rFonts w:hint="default" w:ascii="Times New Roman Regular" w:hAnsi="Times New Roman Regular" w:eastAsia="SimSun" w:cs="Times New Roman Regular"/>
+          <w:color w:val="000000"/>
+          <w:kern w:val="0"/>
+          <w:sz w:val="28"/>
+          <w:szCs w:val="28"/>
+          <w:lang w:val="en-US" w:eastAsia="zh-CN" w:bidi="ar"/>
+        </w:rPr>
+      </w:pPr>
+    </w:p>
+    <w:p>
+      <w:pPr>
+        <w:keepNext w:val="0"/>
+        <w:keepLines w:val="0"/>
+        <w:widowControl/>
+        <w:suppressLineNumbers w:val="0"/>
+        <w:jc w:val="left"/>
+        <w:rPr>
+          <w:rFonts w:hint="default" w:ascii="Times New Roman Regular" w:hAnsi="Times New Roman Regular" w:eastAsia="SimSun" w:cs="Times New Roman Regular"/>
+          <w:color w:val="000000"/>
+          <w:kern w:val="0"/>
+          <w:sz w:val="28"/>
+          <w:szCs w:val="28"/>
+          <w:lang w:val="en-US" w:eastAsia="zh-CN" w:bidi="ar"/>
+        </w:rPr>
+      </w:pPr>
     </w:p>
     <w:p>
       <w:pPr>
@@ -30679,6 +31014,87 @@
           <w:lang w:val="en-US" w:eastAsia="zh-CN" w:bidi="ar"/>
         </w:rPr>
       </w:pPr>
+      <w:r>
+        <w:rPr>
+          <w:rFonts w:hint="default" w:ascii="Times New Roman Regular" w:hAnsi="Times New Roman Regular" w:eastAsia="SimSun" w:cs="Times New Roman Regular"/>
+          <w:color w:val="000000"/>
+          <w:kern w:val="0"/>
+          <w:sz w:val="28"/>
+          <w:szCs w:val="28"/>
+          <w:lang w:val="en-US" w:eastAsia="zh-CN" w:bidi="ar"/>
+        </w:rPr>
+        <w:drawing>
+          <wp:inline distT="0" distB="0" distL="114300" distR="114300">
+            <wp:extent cx="5271135" cy="226060"/>
+            <wp:effectExtent l="0" t="0" r="12065" b="2540"/>
+            <wp:docPr id="46" name="Picture 46" descr="Screenshot 2024-04-10 at 2.51.53 PM"/>
+            <wp:cNvGraphicFramePr>
+              <a:graphicFrameLocks xmlns:a="http://schemas.openxmlformats.org/drawingml/2006/main" noChangeAspect="1"/>
+            </wp:cNvGraphicFramePr>
+            <a:graphic xmlns:a="http://schemas.openxmlformats.org/drawingml/2006/main">
+              <a:graphicData uri="http://schemas.openxmlformats.org/drawingml/2006/picture">
+                <pic:pic xmlns:pic="http://schemas.openxmlformats.org/drawingml/2006/picture">
+                  <pic:nvPicPr>
+                    <pic:cNvPr id="46" name="Picture 46" descr="Screenshot 2024-04-10 at 2.51.53 PM"/>
+                    <pic:cNvPicPr>
+                      <a:picLocks noChangeAspect="1"/>
+                    </pic:cNvPicPr>
+                  </pic:nvPicPr>
+                  <pic:blipFill>
+                    <a:blip r:embed="rId31"/>
+                    <a:stretch>
+                      <a:fillRect/>
+                    </a:stretch>
+                  </pic:blipFill>
+                  <pic:spPr>
+                    <a:xfrm>
+                      <a:off x="0" y="0"/>
+                      <a:ext cx="5271135" cy="226060"/>
+                    </a:xfrm>
+                    <a:prstGeom prst="rect">
+                      <a:avLst/>
+                    </a:prstGeom>
+                  </pic:spPr>
+                </pic:pic>
+              </a:graphicData>
+            </a:graphic>
+          </wp:inline>
+        </w:drawing>
+      </w:r>
+    </w:p>
+    <w:p>
+      <w:pPr>
+        <w:keepNext w:val="0"/>
+        <w:keepLines w:val="0"/>
+        <w:widowControl/>
+        <w:suppressLineNumbers w:val="0"/>
+        <w:jc w:val="left"/>
+        <w:rPr>
+          <w:rFonts w:hint="default" w:ascii="Times New Roman Regular" w:hAnsi="Times New Roman Regular" w:eastAsia="SimSun" w:cs="Times New Roman Regular"/>
+          <w:color w:val="000000"/>
+          <w:kern w:val="0"/>
+          <w:sz w:val="28"/>
+          <w:szCs w:val="28"/>
+          <w:lang w:val="en-US" w:eastAsia="zh-CN" w:bidi="ar"/>
+        </w:rPr>
+      </w:pPr>
+    </w:p>
+    <w:p>
+      <w:pPr>
+        <w:keepNext w:val="0"/>
+        <w:keepLines w:val="0"/>
+        <w:widowControl/>
+        <w:suppressLineNumbers w:val="0"/>
+        <w:jc w:val="left"/>
+        <w:rPr>
+          <w:rFonts w:hint="default" w:ascii="Times New Roman Regular" w:hAnsi="Times New Roman Regular" w:eastAsia="SimSun" w:cs="Times New Roman Regular"/>
+          <w:color w:val="000000"/>
+          <w:kern w:val="0"/>
+          <w:sz w:val="28"/>
+          <w:szCs w:val="28"/>
+          <w:lang w:val="en-US" w:eastAsia="zh-CN" w:bidi="ar"/>
+        </w:rPr>
+      </w:pPr>
     </w:p>
     <w:p>
       <w:pPr>
@@ -31369,6 +31785,138 @@
         <w:suppressLineNumbers w:val="0"/>
         <w:jc w:val="left"/>
         <w:rPr>
+          <w:rFonts w:hint="default" w:ascii="Times New Roman Regular" w:hAnsi="Times New Roman Regular" w:eastAsia="SimSun" w:cs="Times New Roman Regular"/>
+          <w:color w:val="000000"/>
+          <w:kern w:val="0"/>
+          <w:sz w:val="28"/>
+          <w:szCs w:val="28"/>
+          <w:lang w:val="en-US" w:eastAsia="zh-CN" w:bidi="ar"/>
+        </w:rPr>
+      </w:pPr>
+      <w:r>
+        <w:rPr>
+          <w:rFonts w:hint="default" w:ascii="Times New Roman Regular" w:hAnsi="Times New Roman Regular" w:eastAsia="SimSun" w:cs="Times New Roman Regular"/>
+          <w:color w:val="000000"/>
+          <w:kern w:val="0"/>
+          <w:sz w:val="28"/>
+          <w:szCs w:val="28"/>
+          <w:lang w:val="en-US" w:eastAsia="zh-CN" w:bidi="ar"/>
+        </w:rPr>
+        <w:drawing>
+          <wp:inline distT="0" distB="0" distL="114300" distR="114300">
+            <wp:extent cx="5272405" cy="1250950"/>
+            <wp:effectExtent l="0" t="0" r="10795" b="19050"/>
+            <wp:docPr id="47" name="Picture 47" descr="Screenshot 2024-04-14 at 3.33.37 PM"/>
+            <wp:cNvGraphicFramePr>
+              <a:graphicFrameLocks xmlns:a="http://schemas.openxmlformats.org/drawingml/2006/main" noChangeAspect="1"/>
+            </wp:cNvGraphicFramePr>
+            <a:graphic xmlns:a="http://schemas.openxmlformats.org/drawingml/2006/main">
+              <a:graphicData uri="http://schemas.openxmlformats.org/drawingml/2006/picture">
+                <pic:pic xmlns:pic="http://schemas.openxmlformats.org/drawingml/2006/picture">
+                  <pic:nvPicPr>
+                    <pic:cNvPr id="47" name="Picture 47" descr="Screenshot 2024-04-14 at 3.33.37 PM"/>
+                    <pic:cNvPicPr>
+                      <a:picLocks noChangeAspect="1"/>
+                    </pic:cNvPicPr>
+                  </pic:nvPicPr>
+                  <pic:blipFill>
+                    <a:blip r:embed="rId42"/>
+                    <a:stretch>
+                      <a:fillRect/>
+                    </a:stretch>
+                  </pic:blipFill>
+                  <pic:spPr>
+                    <a:xfrm>
+                      <a:off x="0" y="0"/>
+                      <a:ext cx="5272405" cy="1250950"/>
+                    </a:xfrm>
+                    <a:prstGeom prst="rect">
+                      <a:avLst/>
+                    </a:prstGeom>
+                  </pic:spPr>
+                </pic:pic>
+              </a:graphicData>
+            </a:graphic>
+          </wp:inline>
+        </w:drawing>
+      </w:r>
+    </w:p>
+    <w:p>
+      <w:pPr>
+        <w:keepNext w:val="0"/>
+        <w:keepLines w:val="0"/>
+        <w:widowControl/>
+        <w:suppressLineNumbers w:val="0"/>
+        <w:jc w:val="left"/>
+        <w:rPr>
+          <w:rFonts w:hint="default" w:ascii="Times New Roman Regular" w:hAnsi="Times New Roman Regular" w:eastAsia="SimSun" w:cs="Times New Roman Regular"/>
+          <w:color w:val="000000"/>
+          <w:kern w:val="0"/>
+          <w:sz w:val="28"/>
+          <w:szCs w:val="28"/>
+          <w:lang w:val="en-US" w:eastAsia="zh-CN" w:bidi="ar"/>
+        </w:rPr>
+      </w:pPr>
+    </w:p>
+    <w:p>
+      <w:pPr>
+        <w:keepNext w:val="0"/>
+        <w:keepLines w:val="0"/>
+        <w:widowControl/>
+        <w:suppressLineNumbers w:val="0"/>
+        <w:jc w:val="left"/>
+        <w:rPr>
+          <w:rFonts w:hint="default" w:ascii="Times New Roman Regular" w:hAnsi="Times New Roman Regular" w:eastAsia="SimSun" w:cs="Times New Roman Regular"/>
+          <w:color w:val="000000"/>
+          <w:kern w:val="0"/>
+          <w:sz w:val="28"/>
+          <w:szCs w:val="28"/>
+          <w:lang w:val="en-US" w:eastAsia="zh-CN" w:bidi="ar"/>
+        </w:rPr>
+      </w:pPr>
+    </w:p>
+    <w:p>
+      <w:pPr>
+        <w:keepNext w:val="0"/>
+        <w:keepLines w:val="0"/>
+        <w:widowControl/>
+        <w:suppressLineNumbers w:val="0"/>
+        <w:jc w:val="left"/>
+        <w:rPr>
+          <w:rFonts w:hint="default" w:ascii="Times New Roman Regular" w:hAnsi="Times New Roman Regular" w:eastAsia="SimSun" w:cs="Times New Roman Regular"/>
+          <w:color w:val="000000"/>
+          <w:kern w:val="0"/>
+          <w:sz w:val="28"/>
+          <w:szCs w:val="28"/>
+          <w:lang w:val="en-US" w:eastAsia="zh-CN" w:bidi="ar"/>
+        </w:rPr>
+      </w:pPr>
+    </w:p>
+    <w:p>
+      <w:pPr>
+        <w:keepNext w:val="0"/>
+        <w:keepLines w:val="0"/>
+        <w:widowControl/>
+        <w:suppressLineNumbers w:val="0"/>
+        <w:jc w:val="left"/>
+        <w:rPr>
+          <w:rFonts w:hint="default" w:ascii="Times New Roman Regular" w:hAnsi="Times New Roman Regular" w:eastAsia="SimSun" w:cs="Times New Roman Regular"/>
+          <w:color w:val="000000"/>
+          <w:kern w:val="0"/>
+          <w:sz w:val="28"/>
+          <w:szCs w:val="28"/>
+          <w:lang w:val="en-US" w:eastAsia="zh-CN" w:bidi="ar"/>
+        </w:rPr>
+      </w:pPr>
+    </w:p>
+    <w:p>
+      <w:pPr>
+        <w:keepNext w:val="0"/>
+        <w:keepLines w:val="0"/>
+        <w:widowControl/>
+        <w:suppressLineNumbers w:val="0"/>
+        <w:jc w:val="left"/>
+        <w:rPr>
           <w:rFonts w:hint="default" w:ascii="Times New Roman Regular" w:hAnsi="Times New Roman Regular" w:cs="Times New Roman Regular"/>
           <w:sz w:val="28"/>
           <w:szCs w:val="28"/>
@@ -31788,6 +32336,70 @@
           <w:lang w:val="en-US" w:eastAsia="zh-CN" w:bidi="ar"/>
         </w:rPr>
       </w:pPr>
+      <w:r>
+        <w:rPr>
+          <w:rFonts w:hint="default" w:ascii="Times New Roman Regular" w:hAnsi="Times New Roman Regular" w:eastAsia="SimSun" w:cs="Times New Roman Regular"/>
+          <w:color w:val="000000"/>
+          <w:kern w:val="0"/>
+          <w:sz w:val="28"/>
+          <w:szCs w:val="28"/>
+          <w:lang w:val="en-US" w:eastAsia="zh-CN" w:bidi="ar"/>
+        </w:rPr>
+        <w:drawing>
+          <wp:inline distT="0" distB="0" distL="114300" distR="114300">
+            <wp:extent cx="5273675" cy="1558290"/>
+            <wp:effectExtent l="0" t="0" r="9525" b="16510"/>
+            <wp:docPr id="48" name="Picture 48" descr="Screenshot 2024-04-14 at 3.37.18 PM"/>
+            <wp:cNvGraphicFramePr>
+              <a:graphicFrameLocks xmlns:a="http://schemas.openxmlformats.org/drawingml/2006/main" noChangeAspect="1"/>
+            </wp:cNvGraphicFramePr>
+            <a:graphic xmlns:a="http://schemas.openxmlformats.org/drawingml/2006/main">
+              <a:graphicData uri="http://schemas.openxmlformats.org/drawingml/2006/picture">
+                <pic:pic xmlns:pic="http://schemas.openxmlformats.org/drawingml/2006/picture">
+                  <pic:nvPicPr>
+                    <pic:cNvPr id="48" name="Picture 48" descr="Screenshot 2024-04-14 at 3.37.18 PM"/>
+                    <pic:cNvPicPr>
+                      <a:picLocks noChangeAspect="1"/>
+                    </pic:cNvPicPr>
+                  </pic:nvPicPr>
+                  <pic:blipFill>
+                    <a:blip r:embed="rId43"/>
+                    <a:stretch>
+                      <a:fillRect/>
+                    </a:stretch>
+                  </pic:blipFill>
+                  <pic:spPr>
+                    <a:xfrm>
+                      <a:off x="0" y="0"/>
+                      <a:ext cx="5273675" cy="1558290"/>
+                    </a:xfrm>
+                    <a:prstGeom prst="rect">
+                      <a:avLst/>
+                    </a:prstGeom>
+                  </pic:spPr>
+                </pic:pic>
+              </a:graphicData>
+            </a:graphic>
+          </wp:inline>
+        </w:drawing>
+      </w:r>
+    </w:p>
+    <w:p>
+      <w:pPr>
+        <w:keepNext w:val="0"/>
+        <w:keepLines w:val="0"/>
+        <w:widowControl/>
+        <w:suppressLineNumbers w:val="0"/>
+        <w:jc w:val="left"/>
+        <w:rPr>
+          <w:rFonts w:hint="default" w:ascii="Times New Roman Regular" w:hAnsi="Times New Roman Regular" w:eastAsia="SimSun" w:cs="Times New Roman Regular"/>
+          <w:color w:val="000000"/>
+          <w:kern w:val="0"/>
+          <w:sz w:val="28"/>
+          <w:szCs w:val="28"/>
+          <w:lang w:val="en-US" w:eastAsia="zh-CN" w:bidi="ar"/>
+        </w:rPr>
+      </w:pPr>
     </w:p>
     <w:p>
       <w:pPr>
@@ -32197,6 +32809,121 @@
           <w:lang w:val="en-US" w:eastAsia="zh-CN" w:bidi="ar"/>
         </w:rPr>
       </w:pPr>
+      <w:r>
+        <w:rPr>
+          <w:rFonts w:hint="default" w:ascii="Times New Roman Regular" w:hAnsi="Times New Roman Regular" w:eastAsia="SimSun" w:cs="Times New Roman Regular"/>
+          <w:color w:val="000000"/>
+          <w:kern w:val="0"/>
+          <w:sz w:val="28"/>
+          <w:szCs w:val="28"/>
+          <w:lang w:val="en-US" w:eastAsia="zh-CN" w:bidi="ar"/>
+        </w:rPr>
+        <w:drawing>
+          <wp:inline distT="0" distB="0" distL="114300" distR="114300">
+            <wp:extent cx="5272405" cy="1954530"/>
+            <wp:effectExtent l="0" t="0" r="10795" b="1270"/>
+            <wp:docPr id="49" name="Picture 49" descr="Screenshot 2024-04-14 at 3.39.00 PM"/>
+            <wp:cNvGraphicFramePr>
+              <a:graphicFrameLocks xmlns:a="http://schemas.openxmlformats.org/drawingml/2006/main" noChangeAspect="1"/>
+            </wp:cNvGraphicFramePr>
+            <a:graphic xmlns:a="http://schemas.openxmlformats.org/drawingml/2006/main">
+              <a:graphicData uri="http://schemas.openxmlformats.org/drawingml/2006/picture">
+                <pic:pic xmlns:pic="http://schemas.openxmlformats.org/drawingml/2006/picture">
+                  <pic:nvPicPr>
+                    <pic:cNvPr id="49" name="Picture 49" descr="Screenshot 2024-04-14 at 3.39.00 PM"/>
+                    <pic:cNvPicPr>
+                      <a:picLocks noChangeAspect="1"/>
+                    </pic:cNvPicPr>
+                  </pic:nvPicPr>
+                  <pic:blipFill>
+                    <a:blip r:embed="rId44"/>
+                    <a:stretch>
+                      <a:fillRect/>
+                    </a:stretch>
+                  </pic:blipFill>
+                  <pic:spPr>
+                    <a:xfrm>
+                      <a:off x="0" y="0"/>
+                      <a:ext cx="5272405" cy="1954530"/>
+                    </a:xfrm>
+                    <a:prstGeom prst="rect">
+                      <a:avLst/>
+                    </a:prstGeom>
+                  </pic:spPr>
+                </pic:pic>
+              </a:graphicData>
+            </a:graphic>
+          </wp:inline>
+        </w:drawing>
+      </w:r>
+    </w:p>
+    <w:p>
+      <w:pPr>
+        <w:keepNext w:val="0"/>
+        <w:keepLines w:val="0"/>
+        <w:widowControl/>
+        <w:suppressLineNumbers w:val="0"/>
+        <w:jc w:val="left"/>
+        <w:rPr>
+          <w:rFonts w:hint="default" w:ascii="Times New Roman Regular" w:hAnsi="Times New Roman Regular" w:eastAsia="SimSun" w:cs="Times New Roman Regular"/>
+          <w:color w:val="000000"/>
+          <w:kern w:val="0"/>
+          <w:sz w:val="28"/>
+          <w:szCs w:val="28"/>
+          <w:lang w:val="en-US" w:eastAsia="zh-CN" w:bidi="ar"/>
+        </w:rPr>
+      </w:pPr>
+    </w:p>
+    <w:p>
+      <w:pPr>
+        <w:keepNext w:val="0"/>
+        <w:keepLines w:val="0"/>
+        <w:widowControl/>
+        <w:suppressLineNumbers w:val="0"/>
+        <w:jc w:val="left"/>
+        <w:rPr>
+          <w:rFonts w:hint="default" w:ascii="Times New Roman Regular" w:hAnsi="Times New Roman Regular" w:eastAsia="SimSun" w:cs="Times New Roman Regular"/>
+          <w:color w:val="000000"/>
+          <w:kern w:val="0"/>
+          <w:sz w:val="28"/>
+          <w:szCs w:val="28"/>
+          <w:lang w:val="en-US" w:eastAsia="zh-CN" w:bidi="ar"/>
+        </w:rPr>
+      </w:pPr>
+    </w:p>
+    <w:p>
+      <w:pPr>
+        <w:keepNext w:val="0"/>
+        <w:keepLines w:val="0"/>
+        <w:widowControl/>
+        <w:suppressLineNumbers w:val="0"/>
+        <w:jc w:val="left"/>
+        <w:rPr>
+          <w:rFonts w:hint="default" w:ascii="Times New Roman Regular" w:hAnsi="Times New Roman Regular" w:eastAsia="SimSun" w:cs="Times New Roman Regular"/>
+          <w:color w:val="000000"/>
+          <w:kern w:val="0"/>
+          <w:sz w:val="28"/>
+          <w:szCs w:val="28"/>
+          <w:lang w:val="en-US" w:eastAsia="zh-CN" w:bidi="ar"/>
+        </w:rPr>
+      </w:pPr>
+    </w:p>
+    <w:p>
+      <w:pPr>
+        <w:keepNext w:val="0"/>
+        <w:keepLines w:val="0"/>
+        <w:widowControl/>
+        <w:suppressLineNumbers w:val="0"/>
+        <w:jc w:val="left"/>
+        <w:rPr>
+          <w:rFonts w:hint="default" w:ascii="Times New Roman Regular" w:hAnsi="Times New Roman Regular" w:eastAsia="SimSun" w:cs="Times New Roman Regular"/>
+          <w:color w:val="000000"/>
+          <w:kern w:val="0"/>
+          <w:sz w:val="28"/>
+          <w:szCs w:val="28"/>
+          <w:lang w:val="en-US" w:eastAsia="zh-CN" w:bidi="ar"/>
+        </w:rPr>
+      </w:pPr>
     </w:p>
     <w:p>
       <w:pPr>
@@ -32716,6 +33443,7 @@
           <w:color w:val="CCCCCC"/>
           <w:sz w:val="24"/>
           <w:szCs w:val="24"/>
+          <w:lang w:val="en-US"/>
         </w:rPr>
       </w:pPr>
       <w:r>
@@ -32772,21 +33500,7 @@
           <w:shd w:val="clear" w:fill="1F1F1F"/>
           <w:lang w:val="en-US" w:eastAsia="zh-CN" w:bidi="ar"/>
         </w:rPr>
-        <w:t xml:space="preserve"> </w:t>
-      </w:r>
-      <w:r>
-        <w:rPr>
-          <w:rFonts w:hint="default" w:ascii="Menlo" w:hAnsi="Menlo" w:eastAsia="Menlo" w:cs="Menlo"/>
-          <w:b w:val="0"/>
-          <w:bCs w:val="0"/>
-          <w:color w:val="CE9178"/>
-          <w:kern w:val="0"/>
-          <w:sz w:val="24"/>
-          <w:szCs w:val="24"/>
-          <w:shd w:val="clear" w:fill="1F1F1F"/>
-          <w:lang w:val="en-US" w:eastAsia="zh-CN" w:bidi="ar"/>
-        </w:rPr>
-        <w:t>'given_venue_id'</w:t>
+        <w:t xml:space="preserve"> 2</w:t>
       </w:r>
     </w:p>
     <w:p>
@@ -32888,6 +33602,87 @@
           <w:lang w:val="en-US" w:eastAsia="zh-CN" w:bidi="ar"/>
         </w:rPr>
       </w:pPr>
+      <w:r>
+        <w:rPr>
+          <w:rFonts w:hint="default" w:ascii="Times New Roman Regular" w:hAnsi="Times New Roman Regular" w:eastAsia="SimSun" w:cs="Times New Roman Regular"/>
+          <w:color w:val="000000"/>
+          <w:kern w:val="0"/>
+          <w:sz w:val="28"/>
+          <w:szCs w:val="28"/>
+          <w:lang w:val="en-US" w:eastAsia="zh-CN" w:bidi="ar"/>
+        </w:rPr>
+        <w:drawing>
+          <wp:inline distT="0" distB="0" distL="114300" distR="114300">
+            <wp:extent cx="5269230" cy="960120"/>
+            <wp:effectExtent l="0" t="0" r="13970" b="5080"/>
+            <wp:docPr id="50" name="Picture 50" descr="Screenshot 2024-04-14 at 3.43.11 PM"/>
+            <wp:cNvGraphicFramePr>
+              <a:graphicFrameLocks xmlns:a="http://schemas.openxmlformats.org/drawingml/2006/main" noChangeAspect="1"/>
+            </wp:cNvGraphicFramePr>
+            <a:graphic xmlns:a="http://schemas.openxmlformats.org/drawingml/2006/main">
+              <a:graphicData uri="http://schemas.openxmlformats.org/drawingml/2006/picture">
+                <pic:pic xmlns:pic="http://schemas.openxmlformats.org/drawingml/2006/picture">
+                  <pic:nvPicPr>
+                    <pic:cNvPr id="50" name="Picture 50" descr="Screenshot 2024-04-14 at 3.43.11 PM"/>
+                    <pic:cNvPicPr>
+                      <a:picLocks noChangeAspect="1"/>
+                    </pic:cNvPicPr>
+                  </pic:nvPicPr>
+                  <pic:blipFill>
+                    <a:blip r:embed="rId45"/>
+                    <a:stretch>
+                      <a:fillRect/>
+                    </a:stretch>
+                  </pic:blipFill>
+                  <pic:spPr>
+                    <a:xfrm>
+                      <a:off x="0" y="0"/>
+                      <a:ext cx="5269230" cy="960120"/>
+                    </a:xfrm>
+                    <a:prstGeom prst="rect">
+                      <a:avLst/>
+                    </a:prstGeom>
+                  </pic:spPr>
+                </pic:pic>
+              </a:graphicData>
+            </a:graphic>
+          </wp:inline>
+        </w:drawing>
+      </w:r>
+    </w:p>
+    <w:p>
+      <w:pPr>
+        <w:keepNext w:val="0"/>
+        <w:keepLines w:val="0"/>
+        <w:widowControl/>
+        <w:suppressLineNumbers w:val="0"/>
+        <w:jc w:val="left"/>
+        <w:rPr>
+          <w:rFonts w:hint="default" w:ascii="Times New Roman Regular" w:hAnsi="Times New Roman Regular" w:eastAsia="SimSun" w:cs="Times New Roman Regular"/>
+          <w:color w:val="000000"/>
+          <w:kern w:val="0"/>
+          <w:sz w:val="28"/>
+          <w:szCs w:val="28"/>
+          <w:lang w:val="en-US" w:eastAsia="zh-CN" w:bidi="ar"/>
+        </w:rPr>
+      </w:pPr>
+    </w:p>
+    <w:p>
+      <w:pPr>
+        <w:keepNext w:val="0"/>
+        <w:keepLines w:val="0"/>
+        <w:widowControl/>
+        <w:suppressLineNumbers w:val="0"/>
+        <w:jc w:val="left"/>
+        <w:rPr>
+          <w:rFonts w:hint="default" w:ascii="Times New Roman Regular" w:hAnsi="Times New Roman Regular" w:eastAsia="SimSun" w:cs="Times New Roman Regular"/>
+          <w:color w:val="000000"/>
+          <w:kern w:val="0"/>
+          <w:sz w:val="28"/>
+          <w:szCs w:val="28"/>
+          <w:lang w:val="en-US" w:eastAsia="zh-CN" w:bidi="ar"/>
+        </w:rPr>
+      </w:pPr>
     </w:p>
     <w:p>
       <w:pPr>
@@ -33578,6 +34373,155 @@
         <w:suppressLineNumbers w:val="0"/>
         <w:jc w:val="left"/>
         <w:rPr>
+          <w:rFonts w:hint="default" w:ascii="Times New Roman Regular" w:hAnsi="Times New Roman Regular" w:eastAsia="SimSun" w:cs="Times New Roman Regular"/>
+          <w:color w:val="000000"/>
+          <w:kern w:val="0"/>
+          <w:sz w:val="28"/>
+          <w:szCs w:val="28"/>
+          <w:lang w:val="en-US" w:eastAsia="zh-CN" w:bidi="ar"/>
+        </w:rPr>
+      </w:pPr>
+    </w:p>
+    <w:p>
+      <w:pPr>
+        <w:keepNext w:val="0"/>
+        <w:keepLines w:val="0"/>
+        <w:widowControl/>
+        <w:suppressLineNumbers w:val="0"/>
+        <w:jc w:val="left"/>
+        <w:rPr>
+          <w:rFonts w:hint="default" w:ascii="Times New Roman Regular" w:hAnsi="Times New Roman Regular" w:eastAsia="SimSun" w:cs="Times New Roman Regular"/>
+          <w:color w:val="000000"/>
+          <w:kern w:val="0"/>
+          <w:sz w:val="28"/>
+          <w:szCs w:val="28"/>
+          <w:lang w:val="en-US" w:eastAsia="zh-CN" w:bidi="ar"/>
+        </w:rPr>
+      </w:pPr>
+    </w:p>
+    <w:p>
+      <w:pPr>
+        <w:keepNext w:val="0"/>
+        <w:keepLines w:val="0"/>
+        <w:widowControl/>
+        <w:suppressLineNumbers w:val="0"/>
+        <w:jc w:val="left"/>
+        <w:rPr>
+          <w:rFonts w:hint="default" w:ascii="Times New Roman Regular" w:hAnsi="Times New Roman Regular" w:eastAsia="SimSun" w:cs="Times New Roman Regular"/>
+          <w:color w:val="000000"/>
+          <w:kern w:val="0"/>
+          <w:sz w:val="28"/>
+          <w:szCs w:val="28"/>
+          <w:lang w:val="en-US" w:eastAsia="zh-CN" w:bidi="ar"/>
+        </w:rPr>
+      </w:pPr>
+    </w:p>
+    <w:p>
+      <w:pPr>
+        <w:keepNext w:val="0"/>
+        <w:keepLines w:val="0"/>
+        <w:widowControl/>
+        <w:suppressLineNumbers w:val="0"/>
+        <w:jc w:val="left"/>
+        <w:rPr>
+          <w:rFonts w:hint="default" w:ascii="Times New Roman Regular" w:hAnsi="Times New Roman Regular" w:eastAsia="SimSun" w:cs="Times New Roman Regular"/>
+          <w:color w:val="000000"/>
+          <w:kern w:val="0"/>
+          <w:sz w:val="28"/>
+          <w:szCs w:val="28"/>
+          <w:lang w:val="en-US" w:eastAsia="zh-CN" w:bidi="ar"/>
+        </w:rPr>
+      </w:pPr>
+      <w:r>
+        <w:rPr>
+          <w:rFonts w:hint="default" w:ascii="Times New Roman Regular" w:hAnsi="Times New Roman Regular" w:eastAsia="SimSun" w:cs="Times New Roman Regular"/>
+          <w:color w:val="000000"/>
+          <w:kern w:val="0"/>
+          <w:sz w:val="28"/>
+          <w:szCs w:val="28"/>
+          <w:lang w:val="en-US" w:eastAsia="zh-CN" w:bidi="ar"/>
+        </w:rPr>
+        <w:drawing>
+          <wp:inline distT="0" distB="0" distL="114300" distR="114300">
+            <wp:extent cx="5272405" cy="1250950"/>
+            <wp:effectExtent l="0" t="0" r="10795" b="19050"/>
+            <wp:docPr id="51" name="Picture 51" descr="Screenshot 2024-04-14 at 3.33.37 PM"/>
+            <wp:cNvGraphicFramePr>
+              <a:graphicFrameLocks xmlns:a="http://schemas.openxmlformats.org/drawingml/2006/main" noChangeAspect="1"/>
+            </wp:cNvGraphicFramePr>
+            <a:graphic xmlns:a="http://schemas.openxmlformats.org/drawingml/2006/main">
+              <a:graphicData uri="http://schemas.openxmlformats.org/drawingml/2006/picture">
+                <pic:pic xmlns:pic="http://schemas.openxmlformats.org/drawingml/2006/picture">
+                  <pic:nvPicPr>
+                    <pic:cNvPr id="51" name="Picture 51" descr="Screenshot 2024-04-14 at 3.33.37 PM"/>
+                    <pic:cNvPicPr>
+                      <a:picLocks noChangeAspect="1"/>
+                    </pic:cNvPicPr>
+                  </pic:nvPicPr>
+                  <pic:blipFill>
+                    <a:blip r:embed="rId42"/>
+                    <a:stretch>
+                      <a:fillRect/>
+                    </a:stretch>
+                  </pic:blipFill>
+                  <pic:spPr>
+                    <a:xfrm>
+                      <a:off x="0" y="0"/>
+                      <a:ext cx="5272405" cy="1250950"/>
+                    </a:xfrm>
+                    <a:prstGeom prst="rect">
+                      <a:avLst/>
+                    </a:prstGeom>
+                  </pic:spPr>
+                </pic:pic>
+              </a:graphicData>
+            </a:graphic>
+          </wp:inline>
+        </w:drawing>
+      </w:r>
+    </w:p>
+    <w:p>
+      <w:pPr>
+        <w:keepNext w:val="0"/>
+        <w:keepLines w:val="0"/>
+        <w:widowControl/>
+        <w:suppressLineNumbers w:val="0"/>
+        <w:jc w:val="left"/>
+        <w:rPr>
+          <w:rFonts w:hint="default" w:ascii="Times New Roman Regular" w:hAnsi="Times New Roman Regular" w:eastAsia="SimSun" w:cs="Times New Roman Regular"/>
+          <w:color w:val="000000"/>
+          <w:kern w:val="0"/>
+          <w:sz w:val="28"/>
+          <w:szCs w:val="28"/>
+          <w:lang w:val="en-US" w:eastAsia="zh-CN" w:bidi="ar"/>
+        </w:rPr>
+      </w:pPr>
+    </w:p>
+    <w:p>
+      <w:pPr>
+        <w:keepNext w:val="0"/>
+        <w:keepLines w:val="0"/>
+        <w:widowControl/>
+        <w:suppressLineNumbers w:val="0"/>
+        <w:jc w:val="left"/>
+        <w:rPr>
+          <w:rFonts w:hint="default" w:ascii="Times New Roman Regular" w:hAnsi="Times New Roman Regular" w:eastAsia="SimSun" w:cs="Times New Roman Regular"/>
+          <w:color w:val="000000"/>
+          <w:kern w:val="0"/>
+          <w:sz w:val="28"/>
+          <w:szCs w:val="28"/>
+          <w:lang w:val="en-US" w:eastAsia="zh-CN" w:bidi="ar"/>
+        </w:rPr>
+      </w:pPr>
+    </w:p>
+    <w:p>
+      <w:pPr>
+        <w:keepNext w:val="0"/>
+        <w:keepLines w:val="0"/>
+        <w:widowControl/>
+        <w:suppressLineNumbers w:val="0"/>
+        <w:jc w:val="left"/>
+        <w:rPr>
           <w:rFonts w:hint="default" w:ascii="Times New Roman Regular" w:hAnsi="Times New Roman Regular" w:cs="Times New Roman Regular"/>
           <w:sz w:val="28"/>
           <w:szCs w:val="28"/>
@@ -33609,6 +34553,96 @@
           <w:sz w:val="28"/>
           <w:szCs w:val="28"/>
           <w:lang w:val="en-US" w:eastAsia="zh-CN" w:bidi="ar"/>
+        </w:rPr>
+      </w:pPr>
+    </w:p>
+    <w:p>
+      <w:pPr>
+        <w:keepNext w:val="0"/>
+        <w:keepLines w:val="0"/>
+        <w:widowControl/>
+        <w:suppressLineNumbers w:val="0"/>
+        <w:jc w:val="left"/>
+        <w:rPr>
+          <w:rFonts w:hint="default" w:ascii="Times New Roman Regular" w:hAnsi="Times New Roman Regular" w:eastAsia="SimSun" w:cs="Times New Roman Regular"/>
+          <w:color w:val="000000"/>
+          <w:kern w:val="0"/>
+          <w:sz w:val="28"/>
+          <w:szCs w:val="28"/>
+          <w:lang w:val="en-US" w:eastAsia="zh-CN" w:bidi="ar"/>
+        </w:rPr>
+      </w:pPr>
+      <w:r>
+        <w:rPr>
+          <w:rFonts w:hint="default" w:ascii="Times New Roman Regular" w:hAnsi="Times New Roman Regular" w:eastAsia="SimSun" w:cs="Times New Roman Regular"/>
+          <w:color w:val="000000"/>
+          <w:kern w:val="0"/>
+          <w:sz w:val="28"/>
+          <w:szCs w:val="28"/>
+          <w:lang w:val="en-US" w:eastAsia="zh-CN" w:bidi="ar"/>
+        </w:rPr>
+        <w:t>--</w:t>
+      </w:r>
+      <w:bookmarkStart w:id="0" w:name="_GoBack"/>
+      <w:bookmarkEnd w:id="0"/>
+    </w:p>
+    <w:p>
+      <w:pPr>
+        <w:keepNext w:val="0"/>
+        <w:keepLines w:val="0"/>
+        <w:widowControl/>
+        <w:suppressLineNumbers w:val="0"/>
+        <w:jc w:val="left"/>
+        <w:rPr>
+          <w:rFonts w:hint="default" w:ascii="Times New Roman Regular" w:hAnsi="Times New Roman Regular" w:eastAsia="SimSun" w:cs="Times New Roman Regular"/>
+          <w:color w:val="000000"/>
+          <w:kern w:val="0"/>
+          <w:sz w:val="28"/>
+          <w:szCs w:val="28"/>
+          <w:lang w:val="en-US" w:eastAsia="zh-CN" w:bidi="ar"/>
+        </w:rPr>
+      </w:pPr>
+    </w:p>
+    <w:p>
+      <w:pPr>
+        <w:keepNext w:val="0"/>
+        <w:keepLines w:val="0"/>
+        <w:widowControl/>
+        <w:suppressLineNumbers w:val="0"/>
+        <w:jc w:val="left"/>
+        <w:rPr>
+          <w:rFonts w:hint="default" w:ascii="Times New Roman Regular" w:hAnsi="Times New Roman Regular" w:cs="Times New Roman Regular"/>
+          <w:sz w:val="28"/>
+          <w:szCs w:val="28"/>
+        </w:rPr>
+      </w:pPr>
+      <w:r>
+        <w:rPr>
+          <w:rFonts w:hint="default" w:ascii="Times New Roman Regular" w:hAnsi="Times New Roman Regular" w:eastAsia="SimSun" w:cs="Times New Roman Regular"/>
+          <w:color w:val="000000"/>
+          <w:kern w:val="0"/>
+          <w:sz w:val="28"/>
+          <w:szCs w:val="28"/>
+          <w:lang w:val="en-US" w:eastAsia="zh-CN" w:bidi="ar"/>
+        </w:rPr>
+        <w:t xml:space="preserve">12. Calculate the Average Ticket Price for Events in Each Venue Using a Subquery </w:t>
+      </w:r>
+    </w:p>
+    <w:p>
+      <w:pPr>
+        <w:keepNext w:val="0"/>
+        <w:keepLines w:val="0"/>
+        <w:widowControl/>
+        <w:suppressLineNumbers w:val="0"/>
+        <w:jc w:val="left"/>
+        <w:rPr>
+          <w:rFonts w:hint="default" w:ascii="Times New Roman Regular" w:hAnsi="Times New Roman Regular" w:eastAsia="SimSun"/>
+          <w:color w:val="000000"/>
+          <w:kern w:val="0"/>
+          <w:sz w:val="28"/>
+          <w:szCs w:val="28"/>
+          <w:highlight w:val="none"/>
+          <w:lang w:val="en-US" w:eastAsia="zh-CN"/>
         </w:rPr>
       </w:pPr>
     </w:p>
@@ -33656,7 +34690,7 @@
           <w:shd w:val="clear" w:fill="1F1F1F"/>
           <w:lang w:val="en-US" w:eastAsia="zh-CN" w:bidi="ar"/>
         </w:rPr>
-        <w:t xml:space="preserve"> customer_id, customer_name, </w:t>
+        <w:t xml:space="preserve"> venue_id, venue_name,</w:t>
       </w:r>
     </w:p>
     <w:p>
@@ -33682,6 +34716,20 @@
           <w:rFonts w:hint="default" w:ascii="Menlo" w:hAnsi="Menlo" w:eastAsia="Menlo" w:cs="Menlo"/>
           <w:b w:val="0"/>
           <w:bCs w:val="0"/>
+          <w:color w:val="CCCCCC"/>
+          <w:kern w:val="0"/>
+          <w:sz w:val="24"/>
+          <w:szCs w:val="24"/>
+          <w:shd w:val="clear" w:fill="1F1F1F"/>
+          <w:lang w:val="en-US" w:eastAsia="zh-CN" w:bidi="ar"/>
+        </w:rPr>
+        <w:t>(</w:t>
+      </w:r>
+      <w:r>
+        <w:rPr>
+          <w:rFonts w:hint="default" w:ascii="Menlo" w:hAnsi="Menlo" w:eastAsia="Menlo" w:cs="Menlo"/>
+          <w:b w:val="0"/>
+          <w:bCs w:val="0"/>
           <w:color w:val="569CD6"/>
           <w:kern w:val="0"/>
           <w:sz w:val="24"/>
@@ -33689,77 +34737,49 @@
           <w:shd w:val="clear" w:fill="1F1F1F"/>
           <w:lang w:val="en-US" w:eastAsia="zh-CN" w:bidi="ar"/>
         </w:rPr>
-        <w:t>DATE_FORMAT</w:t>
-      </w:r>
-      <w:r>
-        <w:rPr>
-          <w:rFonts w:hint="default" w:ascii="Menlo" w:hAnsi="Menlo" w:eastAsia="Menlo" w:cs="Menlo"/>
-          <w:b w:val="0"/>
-          <w:bCs w:val="0"/>
-          <w:color w:val="CCCCCC"/>
-          <w:kern w:val="0"/>
-          <w:sz w:val="24"/>
-          <w:szCs w:val="24"/>
-          <w:shd w:val="clear" w:fill="1F1F1F"/>
-          <w:lang w:val="en-US" w:eastAsia="zh-CN" w:bidi="ar"/>
-        </w:rPr>
-        <w:t xml:space="preserve">(booking_date, </w:t>
-      </w:r>
-      <w:r>
-        <w:rPr>
-          <w:rFonts w:hint="default" w:ascii="Menlo" w:hAnsi="Menlo" w:eastAsia="Menlo" w:cs="Menlo"/>
-          <w:b w:val="0"/>
-          <w:bCs w:val="0"/>
-          <w:color w:val="CE9178"/>
-          <w:kern w:val="0"/>
-          <w:sz w:val="24"/>
-          <w:szCs w:val="24"/>
-          <w:shd w:val="clear" w:fill="1F1F1F"/>
-          <w:lang w:val="en-US" w:eastAsia="zh-CN" w:bidi="ar"/>
-        </w:rPr>
-        <w:t>'%Y-%m'</w:t>
-      </w:r>
-      <w:r>
-        <w:rPr>
-          <w:rFonts w:hint="default" w:ascii="Menlo" w:hAnsi="Menlo" w:eastAsia="Menlo" w:cs="Menlo"/>
-          <w:b w:val="0"/>
-          <w:bCs w:val="0"/>
-          <w:color w:val="CCCCCC"/>
-          <w:kern w:val="0"/>
-          <w:sz w:val="24"/>
-          <w:szCs w:val="24"/>
-          <w:shd w:val="clear" w:fill="1F1F1F"/>
-          <w:lang w:val="en-US" w:eastAsia="zh-CN" w:bidi="ar"/>
-        </w:rPr>
-        <w:t xml:space="preserve">) </w:t>
-      </w:r>
-      <w:r>
-        <w:rPr>
-          <w:rFonts w:hint="default" w:ascii="Menlo" w:hAnsi="Menlo" w:eastAsia="Menlo" w:cs="Menlo"/>
-          <w:b w:val="0"/>
-          <w:bCs w:val="0"/>
-          <w:color w:val="569CD6"/>
-          <w:kern w:val="0"/>
-          <w:sz w:val="24"/>
-          <w:szCs w:val="24"/>
-          <w:shd w:val="clear" w:fill="1F1F1F"/>
-          <w:lang w:val="en-US" w:eastAsia="zh-CN" w:bidi="ar"/>
-        </w:rPr>
-        <w:t>AS</w:t>
-      </w:r>
-      <w:r>
-        <w:rPr>
-          <w:rFonts w:hint="default" w:ascii="Menlo" w:hAnsi="Menlo" w:eastAsia="Menlo" w:cs="Menlo"/>
-          <w:b w:val="0"/>
-          <w:bCs w:val="0"/>
-          <w:color w:val="CCCCCC"/>
-          <w:kern w:val="0"/>
-          <w:sz w:val="24"/>
-          <w:szCs w:val="24"/>
-          <w:shd w:val="clear" w:fill="1F1F1F"/>
-          <w:lang w:val="en-US" w:eastAsia="zh-CN" w:bidi="ar"/>
-        </w:rPr>
-        <w:t xml:space="preserve"> booking_month</w:t>
+        <w:t>SELECT</w:t>
+      </w:r>
+      <w:r>
+        <w:rPr>
+          <w:rFonts w:hint="default" w:ascii="Menlo" w:hAnsi="Menlo" w:eastAsia="Menlo" w:cs="Menlo"/>
+          <w:b w:val="0"/>
+          <w:bCs w:val="0"/>
+          <w:color w:val="CCCCCC"/>
+          <w:kern w:val="0"/>
+          <w:sz w:val="24"/>
+          <w:szCs w:val="24"/>
+          <w:shd w:val="clear" w:fill="1F1F1F"/>
+          <w:lang w:val="en-US" w:eastAsia="zh-CN" w:bidi="ar"/>
+        </w:rPr>
+        <w:t xml:space="preserve"> </w:t>
+      </w:r>
+      <w:r>
+        <w:rPr>
+          <w:rFonts w:hint="default" w:ascii="Menlo" w:hAnsi="Menlo" w:eastAsia="Menlo" w:cs="Menlo"/>
+          <w:b w:val="0"/>
+          <w:bCs w:val="0"/>
+          <w:color w:val="DCDCAA"/>
+          <w:kern w:val="0"/>
+          <w:sz w:val="24"/>
+          <w:szCs w:val="24"/>
+          <w:shd w:val="clear" w:fill="1F1F1F"/>
+          <w:lang w:val="en-US" w:eastAsia="zh-CN" w:bidi="ar"/>
+        </w:rPr>
+        <w:t>AVG</w:t>
+      </w:r>
+      <w:r>
+        <w:rPr>
+          <w:rFonts w:hint="default" w:ascii="Menlo" w:hAnsi="Menlo" w:eastAsia="Menlo" w:cs="Menlo"/>
+          <w:b w:val="0"/>
+          <w:bCs w:val="0"/>
+          <w:color w:val="CCCCCC"/>
+          <w:kern w:val="0"/>
+          <w:sz w:val="24"/>
+          <w:szCs w:val="24"/>
+          <w:shd w:val="clear" w:fill="1F1F1F"/>
+          <w:lang w:val="en-US" w:eastAsia="zh-CN" w:bidi="ar"/>
+        </w:rPr>
+        <w:t xml:space="preserve">(ticket_price) </w:t>
       </w:r>
     </w:p>
     <w:p>
@@ -33806,7 +34826,35 @@
           <w:shd w:val="clear" w:fill="1F1F1F"/>
           <w:lang w:val="en-US" w:eastAsia="zh-CN" w:bidi="ar"/>
         </w:rPr>
-        <w:t xml:space="preserve"> Booking</w:t>
+        <w:t xml:space="preserve"> </w:t>
+      </w:r>
+      <w:r>
+        <w:rPr>
+          <w:rFonts w:hint="default" w:ascii="Menlo" w:hAnsi="Menlo" w:eastAsia="Menlo" w:cs="Menlo"/>
+          <w:b w:val="0"/>
+          <w:bCs w:val="0"/>
+          <w:color w:val="569CD6"/>
+          <w:kern w:val="0"/>
+          <w:sz w:val="24"/>
+          <w:szCs w:val="24"/>
+          <w:shd w:val="clear" w:fill="1F1F1F"/>
+          <w:lang w:val="en-US" w:eastAsia="zh-CN" w:bidi="ar"/>
+        </w:rPr>
+        <w:t>Event</w:t>
+      </w:r>
+      <w:r>
+        <w:rPr>
+          <w:rFonts w:hint="default" w:ascii="Menlo" w:hAnsi="Menlo" w:eastAsia="Menlo" w:cs="Menlo"/>
+          <w:b w:val="0"/>
+          <w:bCs w:val="0"/>
+          <w:color w:val="CCCCCC"/>
+          <w:kern w:val="0"/>
+          <w:sz w:val="24"/>
+          <w:szCs w:val="24"/>
+          <w:shd w:val="clear" w:fill="1F1F1F"/>
+          <w:lang w:val="en-US" w:eastAsia="zh-CN" w:bidi="ar"/>
+        </w:rPr>
+        <w:t xml:space="preserve"> </w:t>
       </w:r>
     </w:p>
     <w:p>
@@ -33839,21 +34887,49 @@
           <w:shd w:val="clear" w:fill="1F1F1F"/>
           <w:lang w:val="en-US" w:eastAsia="zh-CN" w:bidi="ar"/>
         </w:rPr>
-        <w:t>JOIN</w:t>
-      </w:r>
-      <w:r>
-        <w:rPr>
-          <w:rFonts w:hint="default" w:ascii="Menlo" w:hAnsi="Menlo" w:eastAsia="Menlo" w:cs="Menlo"/>
-          <w:b w:val="0"/>
-          <w:bCs w:val="0"/>
-          <w:color w:val="CCCCCC"/>
-          <w:kern w:val="0"/>
-          <w:sz w:val="24"/>
-          <w:szCs w:val="24"/>
-          <w:shd w:val="clear" w:fill="1F1F1F"/>
-          <w:lang w:val="en-US" w:eastAsia="zh-CN" w:bidi="ar"/>
-        </w:rPr>
-        <w:t xml:space="preserve"> Customer </w:t>
+        <w:t>WHERE</w:t>
+      </w:r>
+      <w:r>
+        <w:rPr>
+          <w:rFonts w:hint="default" w:ascii="Menlo" w:hAnsi="Menlo" w:eastAsia="Menlo" w:cs="Menlo"/>
+          <w:b w:val="0"/>
+          <w:bCs w:val="0"/>
+          <w:color w:val="CCCCCC"/>
+          <w:kern w:val="0"/>
+          <w:sz w:val="24"/>
+          <w:szCs w:val="24"/>
+          <w:shd w:val="clear" w:fill="1F1F1F"/>
+          <w:lang w:val="en-US" w:eastAsia="zh-CN" w:bidi="ar"/>
+        </w:rPr>
+        <w:t xml:space="preserve"> Event.venue_id </w:t>
+      </w:r>
+      <w:r>
+        <w:rPr>
+          <w:rFonts w:hint="default" w:ascii="Menlo" w:hAnsi="Menlo" w:eastAsia="Menlo" w:cs="Menlo"/>
+          <w:b w:val="0"/>
+          <w:bCs w:val="0"/>
+          <w:color w:val="D4D4D4"/>
+          <w:kern w:val="0"/>
+          <w:sz w:val="24"/>
+          <w:szCs w:val="24"/>
+          <w:shd w:val="clear" w:fill="1F1F1F"/>
+          <w:lang w:val="en-US" w:eastAsia="zh-CN" w:bidi="ar"/>
+        </w:rPr>
+        <w:t>=</w:t>
+      </w:r>
+      <w:r>
+        <w:rPr>
+          <w:rFonts w:hint="default" w:ascii="Menlo" w:hAnsi="Menlo" w:eastAsia="Menlo" w:cs="Menlo"/>
+          <w:b w:val="0"/>
+          <w:bCs w:val="0"/>
+          <w:color w:val="CCCCCC"/>
+          <w:kern w:val="0"/>
+          <w:sz w:val="24"/>
+          <w:szCs w:val="24"/>
+          <w:shd w:val="clear" w:fill="1F1F1F"/>
+          <w:lang w:val="en-US" w:eastAsia="zh-CN" w:bidi="ar"/>
+        </w:rPr>
+        <w:t xml:space="preserve"> Venue.venue_id) </w:t>
       </w:r>
       <w:r>
         <w:rPr>
@@ -33867,49 +34943,21 @@
           <w:shd w:val="clear" w:fill="1F1F1F"/>
           <w:lang w:val="en-US" w:eastAsia="zh-CN" w:bidi="ar"/>
         </w:rPr>
-        <w:t>ON</w:t>
-      </w:r>
-      <w:r>
-        <w:rPr>
-          <w:rFonts w:hint="default" w:ascii="Menlo" w:hAnsi="Menlo" w:eastAsia="Menlo" w:cs="Menlo"/>
-          <w:b w:val="0"/>
-          <w:bCs w:val="0"/>
-          <w:color w:val="CCCCCC"/>
-          <w:kern w:val="0"/>
-          <w:sz w:val="24"/>
-          <w:szCs w:val="24"/>
-          <w:shd w:val="clear" w:fill="1F1F1F"/>
-          <w:lang w:val="en-US" w:eastAsia="zh-CN" w:bidi="ar"/>
-        </w:rPr>
-        <w:t xml:space="preserve"> Booking.customer_id </w:t>
-      </w:r>
-      <w:r>
-        <w:rPr>
-          <w:rFonts w:hint="default" w:ascii="Menlo" w:hAnsi="Menlo" w:eastAsia="Menlo" w:cs="Menlo"/>
-          <w:b w:val="0"/>
-          <w:bCs w:val="0"/>
-          <w:color w:val="D4D4D4"/>
-          <w:kern w:val="0"/>
-          <w:sz w:val="24"/>
-          <w:szCs w:val="24"/>
-          <w:shd w:val="clear" w:fill="1F1F1F"/>
-          <w:lang w:val="en-US" w:eastAsia="zh-CN" w:bidi="ar"/>
-        </w:rPr>
-        <w:t>=</w:t>
-      </w:r>
-      <w:r>
-        <w:rPr>
-          <w:rFonts w:hint="default" w:ascii="Menlo" w:hAnsi="Menlo" w:eastAsia="Menlo" w:cs="Menlo"/>
-          <w:b w:val="0"/>
-          <w:bCs w:val="0"/>
-          <w:color w:val="CCCCCC"/>
-          <w:kern w:val="0"/>
-          <w:sz w:val="24"/>
-          <w:szCs w:val="24"/>
-          <w:shd w:val="clear" w:fill="1F1F1F"/>
-          <w:lang w:val="en-US" w:eastAsia="zh-CN" w:bidi="ar"/>
-        </w:rPr>
-        <w:t xml:space="preserve"> Customer.customer_id</w:t>
+        <w:t>AS</w:t>
+      </w:r>
+      <w:r>
+        <w:rPr>
+          <w:rFonts w:hint="default" w:ascii="Menlo" w:hAnsi="Menlo" w:eastAsia="Menlo" w:cs="Menlo"/>
+          <w:b w:val="0"/>
+          <w:bCs w:val="0"/>
+          <w:color w:val="CCCCCC"/>
+          <w:kern w:val="0"/>
+          <w:sz w:val="24"/>
+          <w:szCs w:val="24"/>
+          <w:shd w:val="clear" w:fill="1F1F1F"/>
+          <w:lang w:val="en-US" w:eastAsia="zh-CN" w:bidi="ar"/>
+        </w:rPr>
+        <w:t xml:space="preserve"> avg_ticket_price</w:t>
       </w:r>
     </w:p>
     <w:p>
@@ -33942,81 +34990,41 @@
           <w:shd w:val="clear" w:fill="1F1F1F"/>
           <w:lang w:val="en-US" w:eastAsia="zh-CN" w:bidi="ar"/>
         </w:rPr>
-        <w:t>GROUP BY</w:t>
-      </w:r>
-      <w:r>
-        <w:rPr>
-          <w:rFonts w:hint="default" w:ascii="Menlo" w:hAnsi="Menlo" w:eastAsia="Menlo" w:cs="Menlo"/>
-          <w:b w:val="0"/>
-          <w:bCs w:val="0"/>
-          <w:color w:val="CCCCCC"/>
-          <w:kern w:val="0"/>
-          <w:sz w:val="24"/>
-          <w:szCs w:val="24"/>
-          <w:shd w:val="clear" w:fill="1F1F1F"/>
-          <w:lang w:val="en-US" w:eastAsia="zh-CN" w:bidi="ar"/>
-        </w:rPr>
-        <w:t xml:space="preserve"> customer_id, booking_month;</w:t>
-      </w:r>
-    </w:p>
-    <w:p>
-      <w:pPr>
-        <w:keepNext w:val="0"/>
-        <w:keepLines w:val="0"/>
-        <w:widowControl/>
-        <w:suppressLineNumbers w:val="0"/>
-        <w:jc w:val="left"/>
-        <w:rPr>
-          <w:rFonts w:hint="default" w:ascii="Times New Roman Regular" w:hAnsi="Times New Roman Regular" w:eastAsia="SimSun" w:cs="Times New Roman Regular"/>
-          <w:color w:val="000000"/>
-          <w:kern w:val="0"/>
-          <w:sz w:val="28"/>
-          <w:szCs w:val="28"/>
-          <w:lang w:val="en-US" w:eastAsia="zh-CN" w:bidi="ar"/>
-        </w:rPr>
-      </w:pPr>
-    </w:p>
-    <w:p>
-      <w:pPr>
-        <w:keepNext w:val="0"/>
-        <w:keepLines w:val="0"/>
-        <w:widowControl/>
-        <w:suppressLineNumbers w:val="0"/>
-        <w:jc w:val="left"/>
-        <w:rPr>
-          <w:rFonts w:hint="default" w:ascii="Times New Roman Regular" w:hAnsi="Times New Roman Regular" w:eastAsia="SimSun" w:cs="Times New Roman Regular"/>
-          <w:color w:val="000000"/>
-          <w:kern w:val="0"/>
-          <w:sz w:val="28"/>
-          <w:szCs w:val="28"/>
-          <w:lang w:val="en-US" w:eastAsia="zh-CN" w:bidi="ar"/>
-        </w:rPr>
-      </w:pPr>
-    </w:p>
-    <w:p>
-      <w:pPr>
-        <w:keepNext w:val="0"/>
-        <w:keepLines w:val="0"/>
-        <w:widowControl/>
-        <w:suppressLineNumbers w:val="0"/>
-        <w:jc w:val="left"/>
-        <w:rPr>
-          <w:rFonts w:hint="default" w:ascii="Times New Roman Regular" w:hAnsi="Times New Roman Regular" w:cs="Times New Roman Regular"/>
-          <w:sz w:val="28"/>
-          <w:szCs w:val="28"/>
-        </w:rPr>
-      </w:pPr>
-      <w:r>
-        <w:rPr>
-          <w:rFonts w:hint="default" w:ascii="Times New Roman Regular" w:hAnsi="Times New Roman Regular" w:eastAsia="SimSun" w:cs="Times New Roman Regular"/>
-          <w:color w:val="000000"/>
-          <w:kern w:val="0"/>
-          <w:sz w:val="28"/>
-          <w:szCs w:val="28"/>
-          <w:lang w:val="en-US" w:eastAsia="zh-CN" w:bidi="ar"/>
-        </w:rPr>
-        <w:t xml:space="preserve">12. Calculate the Average Ticket Price for Events in Each Venue Using a Subquery </w:t>
-      </w:r>
+        <w:t>FROM</w:t>
+      </w:r>
+      <w:r>
+        <w:rPr>
+          <w:rFonts w:hint="default" w:ascii="Menlo" w:hAnsi="Menlo" w:eastAsia="Menlo" w:cs="Menlo"/>
+          <w:b w:val="0"/>
+          <w:bCs w:val="0"/>
+          <w:color w:val="CCCCCC"/>
+          <w:kern w:val="0"/>
+          <w:sz w:val="24"/>
+          <w:szCs w:val="24"/>
+          <w:shd w:val="clear" w:fill="1F1F1F"/>
+          <w:lang w:val="en-US" w:eastAsia="zh-CN" w:bidi="ar"/>
+        </w:rPr>
+        <w:t xml:space="preserve"> Venue;</w:t>
+      </w:r>
+    </w:p>
+    <w:p>
+      <w:pPr>
+        <w:keepNext w:val="0"/>
+        <w:keepLines w:val="0"/>
+        <w:widowControl/>
+        <w:suppressLineNumbers w:val="0"/>
+        <w:shd w:val="clear" w:fill="1F1F1F"/>
+        <w:spacing w:line="360" w:lineRule="atLeast"/>
+        <w:jc w:val="left"/>
+        <w:rPr>
+          <w:rFonts w:hint="default" w:ascii="Menlo" w:hAnsi="Menlo" w:eastAsia="Menlo" w:cs="Menlo"/>
+          <w:b w:val="0"/>
+          <w:bCs w:val="0"/>
+          <w:color w:val="CCCCCC"/>
+          <w:sz w:val="24"/>
+          <w:szCs w:val="24"/>
+        </w:rPr>
+      </w:pPr>
     </w:p>
     <w:p>
       <w:pPr>
@@ -34042,386 +35050,6 @@
         <w:keepLines w:val="0"/>
         <w:widowControl/>
         <w:suppressLineNumbers w:val="0"/>
-        <w:shd w:val="clear" w:fill="1F1F1F"/>
-        <w:spacing w:line="360" w:lineRule="atLeast"/>
-        <w:jc w:val="left"/>
-        <w:rPr>
-          <w:rFonts w:ascii="Menlo" w:hAnsi="Menlo" w:eastAsia="Menlo" w:cs="Menlo"/>
-          <w:b w:val="0"/>
-          <w:bCs w:val="0"/>
-          <w:color w:val="CCCCCC"/>
-          <w:sz w:val="24"/>
-          <w:szCs w:val="24"/>
-        </w:rPr>
-      </w:pPr>
-      <w:r>
-        <w:rPr>
-          <w:rFonts w:hint="default" w:ascii="Menlo" w:hAnsi="Menlo" w:eastAsia="Menlo" w:cs="Menlo"/>
-          <w:b w:val="0"/>
-          <w:bCs w:val="0"/>
-          <w:color w:val="569CD6"/>
-          <w:kern w:val="0"/>
-          <w:sz w:val="24"/>
-          <w:szCs w:val="24"/>
-          <w:shd w:val="clear" w:fill="1F1F1F"/>
-          <w:lang w:val="en-US" w:eastAsia="zh-CN" w:bidi="ar"/>
-        </w:rPr>
-        <w:t>SELECT</w:t>
-      </w:r>
-      <w:r>
-        <w:rPr>
-          <w:rFonts w:hint="default" w:ascii="Menlo" w:hAnsi="Menlo" w:eastAsia="Menlo" w:cs="Menlo"/>
-          <w:b w:val="0"/>
-          <w:bCs w:val="0"/>
-          <w:color w:val="CCCCCC"/>
-          <w:kern w:val="0"/>
-          <w:sz w:val="24"/>
-          <w:szCs w:val="24"/>
-          <w:shd w:val="clear" w:fill="1F1F1F"/>
-          <w:lang w:val="en-US" w:eastAsia="zh-CN" w:bidi="ar"/>
-        </w:rPr>
-        <w:t xml:space="preserve"> venue_id, venue_name,</w:t>
-      </w:r>
-    </w:p>
-    <w:p>
-      <w:pPr>
-        <w:keepNext w:val="0"/>
-        <w:keepLines w:val="0"/>
-        <w:widowControl/>
-        <w:suppressLineNumbers w:val="0"/>
-        <w:shd w:val="clear" w:fill="1F1F1F"/>
-        <w:spacing w:line="360" w:lineRule="atLeast"/>
-        <w:jc w:val="left"/>
-        <w:rPr>
-          <w:rFonts w:hint="default" w:ascii="Menlo" w:hAnsi="Menlo" w:eastAsia="Menlo" w:cs="Menlo"/>
-          <w:b w:val="0"/>
-          <w:bCs w:val="0"/>
-          <w:color w:val="CCCCCC"/>
-          <w:sz w:val="24"/>
-          <w:szCs w:val="24"/>
-        </w:rPr>
-      </w:pPr>
-      <w:r>
-        <w:rPr>
-          <w:rFonts w:hint="default" w:ascii="Menlo" w:hAnsi="Menlo" w:eastAsia="Menlo" w:cs="Menlo"/>
-          <w:b w:val="0"/>
-          <w:bCs w:val="0"/>
-          <w:color w:val="CCCCCC"/>
-          <w:kern w:val="0"/>
-          <w:sz w:val="24"/>
-          <w:szCs w:val="24"/>
-          <w:shd w:val="clear" w:fill="1F1F1F"/>
-          <w:lang w:val="en-US" w:eastAsia="zh-CN" w:bidi="ar"/>
-        </w:rPr>
-        <w:t>(</w:t>
-      </w:r>
-      <w:r>
-        <w:rPr>
-          <w:rFonts w:hint="default" w:ascii="Menlo" w:hAnsi="Menlo" w:eastAsia="Menlo" w:cs="Menlo"/>
-          <w:b w:val="0"/>
-          <w:bCs w:val="0"/>
-          <w:color w:val="569CD6"/>
-          <w:kern w:val="0"/>
-          <w:sz w:val="24"/>
-          <w:szCs w:val="24"/>
-          <w:shd w:val="clear" w:fill="1F1F1F"/>
-          <w:lang w:val="en-US" w:eastAsia="zh-CN" w:bidi="ar"/>
-        </w:rPr>
-        <w:t>SELECT</w:t>
-      </w:r>
-      <w:r>
-        <w:rPr>
-          <w:rFonts w:hint="default" w:ascii="Menlo" w:hAnsi="Menlo" w:eastAsia="Menlo" w:cs="Menlo"/>
-          <w:b w:val="0"/>
-          <w:bCs w:val="0"/>
-          <w:color w:val="CCCCCC"/>
-          <w:kern w:val="0"/>
-          <w:sz w:val="24"/>
-          <w:szCs w:val="24"/>
-          <w:shd w:val="clear" w:fill="1F1F1F"/>
-          <w:lang w:val="en-US" w:eastAsia="zh-CN" w:bidi="ar"/>
-        </w:rPr>
-        <w:t xml:space="preserve"> </w:t>
-      </w:r>
-      <w:r>
-        <w:rPr>
-          <w:rFonts w:hint="default" w:ascii="Menlo" w:hAnsi="Menlo" w:eastAsia="Menlo" w:cs="Menlo"/>
-          <w:b w:val="0"/>
-          <w:bCs w:val="0"/>
-          <w:color w:val="DCDCAA"/>
-          <w:kern w:val="0"/>
-          <w:sz w:val="24"/>
-          <w:szCs w:val="24"/>
-          <w:shd w:val="clear" w:fill="1F1F1F"/>
-          <w:lang w:val="en-US" w:eastAsia="zh-CN" w:bidi="ar"/>
-        </w:rPr>
-        <w:t>AVG</w:t>
-      </w:r>
-      <w:r>
-        <w:rPr>
-          <w:rFonts w:hint="default" w:ascii="Menlo" w:hAnsi="Menlo" w:eastAsia="Menlo" w:cs="Menlo"/>
-          <w:b w:val="0"/>
-          <w:bCs w:val="0"/>
-          <w:color w:val="CCCCCC"/>
-          <w:kern w:val="0"/>
-          <w:sz w:val="24"/>
-          <w:szCs w:val="24"/>
-          <w:shd w:val="clear" w:fill="1F1F1F"/>
-          <w:lang w:val="en-US" w:eastAsia="zh-CN" w:bidi="ar"/>
-        </w:rPr>
-        <w:t xml:space="preserve">(ticket_price) </w:t>
-      </w:r>
-    </w:p>
-    <w:p>
-      <w:pPr>
-        <w:keepNext w:val="0"/>
-        <w:keepLines w:val="0"/>
-        <w:widowControl/>
-        <w:suppressLineNumbers w:val="0"/>
-        <w:shd w:val="clear" w:fill="1F1F1F"/>
-        <w:spacing w:line="360" w:lineRule="atLeast"/>
-        <w:jc w:val="left"/>
-        <w:rPr>
-          <w:rFonts w:hint="default" w:ascii="Menlo" w:hAnsi="Menlo" w:eastAsia="Menlo" w:cs="Menlo"/>
-          <w:b w:val="0"/>
-          <w:bCs w:val="0"/>
-          <w:color w:val="CCCCCC"/>
-          <w:sz w:val="24"/>
-          <w:szCs w:val="24"/>
-        </w:rPr>
-      </w:pPr>
-      <w:r>
-        <w:rPr>
-          <w:rFonts w:hint="default" w:ascii="Menlo" w:hAnsi="Menlo" w:eastAsia="Menlo" w:cs="Menlo"/>
-          <w:b w:val="0"/>
-          <w:bCs w:val="0"/>
-          <w:color w:val="569CD6"/>
-          <w:kern w:val="0"/>
-          <w:sz w:val="24"/>
-          <w:szCs w:val="24"/>
-          <w:shd w:val="clear" w:fill="1F1F1F"/>
-          <w:lang w:val="en-US" w:eastAsia="zh-CN" w:bidi="ar"/>
-        </w:rPr>
-        <w:t>FROM</w:t>
-      </w:r>
-      <w:r>
-        <w:rPr>
-          <w:rFonts w:hint="default" w:ascii="Menlo" w:hAnsi="Menlo" w:eastAsia="Menlo" w:cs="Menlo"/>
-          <w:b w:val="0"/>
-          <w:bCs w:val="0"/>
-          <w:color w:val="CCCCCC"/>
-          <w:kern w:val="0"/>
-          <w:sz w:val="24"/>
-          <w:szCs w:val="24"/>
-          <w:shd w:val="clear" w:fill="1F1F1F"/>
-          <w:lang w:val="en-US" w:eastAsia="zh-CN" w:bidi="ar"/>
-        </w:rPr>
-        <w:t xml:space="preserve"> </w:t>
-      </w:r>
-      <w:r>
-        <w:rPr>
-          <w:rFonts w:hint="default" w:ascii="Menlo" w:hAnsi="Menlo" w:eastAsia="Menlo" w:cs="Menlo"/>
-          <w:b w:val="0"/>
-          <w:bCs w:val="0"/>
-          <w:color w:val="569CD6"/>
-          <w:kern w:val="0"/>
-          <w:sz w:val="24"/>
-          <w:szCs w:val="24"/>
-          <w:shd w:val="clear" w:fill="1F1F1F"/>
-          <w:lang w:val="en-US" w:eastAsia="zh-CN" w:bidi="ar"/>
-        </w:rPr>
-        <w:t>Event</w:t>
-      </w:r>
-      <w:r>
-        <w:rPr>
-          <w:rFonts w:hint="default" w:ascii="Menlo" w:hAnsi="Menlo" w:eastAsia="Menlo" w:cs="Menlo"/>
-          <w:b w:val="0"/>
-          <w:bCs w:val="0"/>
-          <w:color w:val="CCCCCC"/>
-          <w:kern w:val="0"/>
-          <w:sz w:val="24"/>
-          <w:szCs w:val="24"/>
-          <w:shd w:val="clear" w:fill="1F1F1F"/>
-          <w:lang w:val="en-US" w:eastAsia="zh-CN" w:bidi="ar"/>
-        </w:rPr>
-        <w:t xml:space="preserve"> </w:t>
-      </w:r>
-    </w:p>
-    <w:p>
-      <w:pPr>
-        <w:keepNext w:val="0"/>
-        <w:keepLines w:val="0"/>
-        <w:widowControl/>
-        <w:suppressLineNumbers w:val="0"/>
-        <w:shd w:val="clear" w:fill="1F1F1F"/>
-        <w:spacing w:line="360" w:lineRule="atLeast"/>
-        <w:jc w:val="left"/>
-        <w:rPr>
-          <w:rFonts w:hint="default" w:ascii="Menlo" w:hAnsi="Menlo" w:eastAsia="Menlo" w:cs="Menlo"/>
-          <w:b w:val="0"/>
-          <w:bCs w:val="0"/>
-          <w:color w:val="CCCCCC"/>
-          <w:sz w:val="24"/>
-          <w:szCs w:val="24"/>
-        </w:rPr>
-      </w:pPr>
-      <w:r>
-        <w:rPr>
-          <w:rFonts w:hint="default" w:ascii="Menlo" w:hAnsi="Menlo" w:eastAsia="Menlo" w:cs="Menlo"/>
-          <w:b w:val="0"/>
-          <w:bCs w:val="0"/>
-          <w:color w:val="569CD6"/>
-          <w:kern w:val="0"/>
-          <w:sz w:val="24"/>
-          <w:szCs w:val="24"/>
-          <w:shd w:val="clear" w:fill="1F1F1F"/>
-          <w:lang w:val="en-US" w:eastAsia="zh-CN" w:bidi="ar"/>
-        </w:rPr>
-        <w:t>WHERE</w:t>
-      </w:r>
-      <w:r>
-        <w:rPr>
-          <w:rFonts w:hint="default" w:ascii="Menlo" w:hAnsi="Menlo" w:eastAsia="Menlo" w:cs="Menlo"/>
-          <w:b w:val="0"/>
-          <w:bCs w:val="0"/>
-          <w:color w:val="CCCCCC"/>
-          <w:kern w:val="0"/>
-          <w:sz w:val="24"/>
-          <w:szCs w:val="24"/>
-          <w:shd w:val="clear" w:fill="1F1F1F"/>
-          <w:lang w:val="en-US" w:eastAsia="zh-CN" w:bidi="ar"/>
-        </w:rPr>
-        <w:t xml:space="preserve"> Event.venue_id </w:t>
-      </w:r>
-      <w:r>
-        <w:rPr>
-          <w:rFonts w:hint="default" w:ascii="Menlo" w:hAnsi="Menlo" w:eastAsia="Menlo" w:cs="Menlo"/>
-          <w:b w:val="0"/>
-          <w:bCs w:val="0"/>
-          <w:color w:val="D4D4D4"/>
-          <w:kern w:val="0"/>
-          <w:sz w:val="24"/>
-          <w:szCs w:val="24"/>
-          <w:shd w:val="clear" w:fill="1F1F1F"/>
-          <w:lang w:val="en-US" w:eastAsia="zh-CN" w:bidi="ar"/>
-        </w:rPr>
-        <w:t>=</w:t>
-      </w:r>
-      <w:r>
-        <w:rPr>
-          <w:rFonts w:hint="default" w:ascii="Menlo" w:hAnsi="Menlo" w:eastAsia="Menlo" w:cs="Menlo"/>
-          <w:b w:val="0"/>
-          <w:bCs w:val="0"/>
-          <w:color w:val="CCCCCC"/>
-          <w:kern w:val="0"/>
-          <w:sz w:val="24"/>
-          <w:szCs w:val="24"/>
-          <w:shd w:val="clear" w:fill="1F1F1F"/>
-          <w:lang w:val="en-US" w:eastAsia="zh-CN" w:bidi="ar"/>
-        </w:rPr>
-        <w:t xml:space="preserve"> Venue.venue_id) </w:t>
-      </w:r>
-      <w:r>
-        <w:rPr>
-          <w:rFonts w:hint="default" w:ascii="Menlo" w:hAnsi="Menlo" w:eastAsia="Menlo" w:cs="Menlo"/>
-          <w:b w:val="0"/>
-          <w:bCs w:val="0"/>
-          <w:color w:val="569CD6"/>
-          <w:kern w:val="0"/>
-          <w:sz w:val="24"/>
-          <w:szCs w:val="24"/>
-          <w:shd w:val="clear" w:fill="1F1F1F"/>
-          <w:lang w:val="en-US" w:eastAsia="zh-CN" w:bidi="ar"/>
-        </w:rPr>
-        <w:t>AS</w:t>
-      </w:r>
-      <w:r>
-        <w:rPr>
-          <w:rFonts w:hint="default" w:ascii="Menlo" w:hAnsi="Menlo" w:eastAsia="Menlo" w:cs="Menlo"/>
-          <w:b w:val="0"/>
-          <w:bCs w:val="0"/>
-          <w:color w:val="CCCCCC"/>
-          <w:kern w:val="0"/>
-          <w:sz w:val="24"/>
-          <w:szCs w:val="24"/>
-          <w:shd w:val="clear" w:fill="1F1F1F"/>
-          <w:lang w:val="en-US" w:eastAsia="zh-CN" w:bidi="ar"/>
-        </w:rPr>
-        <w:t xml:space="preserve"> avg_ticket_price</w:t>
-      </w:r>
-    </w:p>
-    <w:p>
-      <w:pPr>
-        <w:keepNext w:val="0"/>
-        <w:keepLines w:val="0"/>
-        <w:widowControl/>
-        <w:suppressLineNumbers w:val="0"/>
-        <w:shd w:val="clear" w:fill="1F1F1F"/>
-        <w:spacing w:line="360" w:lineRule="atLeast"/>
-        <w:jc w:val="left"/>
-        <w:rPr>
-          <w:rFonts w:hint="default" w:ascii="Menlo" w:hAnsi="Menlo" w:eastAsia="Menlo" w:cs="Menlo"/>
-          <w:b w:val="0"/>
-          <w:bCs w:val="0"/>
-          <w:color w:val="CCCCCC"/>
-          <w:sz w:val="24"/>
-          <w:szCs w:val="24"/>
-        </w:rPr>
-      </w:pPr>
-      <w:r>
-        <w:rPr>
-          <w:rFonts w:hint="default" w:ascii="Menlo" w:hAnsi="Menlo" w:eastAsia="Menlo" w:cs="Menlo"/>
-          <w:b w:val="0"/>
-          <w:bCs w:val="0"/>
-          <w:color w:val="569CD6"/>
-          <w:kern w:val="0"/>
-          <w:sz w:val="24"/>
-          <w:szCs w:val="24"/>
-          <w:shd w:val="clear" w:fill="1F1F1F"/>
-          <w:lang w:val="en-US" w:eastAsia="zh-CN" w:bidi="ar"/>
-        </w:rPr>
-        <w:t>FROM</w:t>
-      </w:r>
-      <w:r>
-        <w:rPr>
-          <w:rFonts w:hint="default" w:ascii="Menlo" w:hAnsi="Menlo" w:eastAsia="Menlo" w:cs="Menlo"/>
-          <w:b w:val="0"/>
-          <w:bCs w:val="0"/>
-          <w:color w:val="CCCCCC"/>
-          <w:kern w:val="0"/>
-          <w:sz w:val="24"/>
-          <w:szCs w:val="24"/>
-          <w:shd w:val="clear" w:fill="1F1F1F"/>
-          <w:lang w:val="en-US" w:eastAsia="zh-CN" w:bidi="ar"/>
-        </w:rPr>
-        <w:t xml:space="preserve"> Venue;</w:t>
-      </w:r>
-    </w:p>
-    <w:p>
-      <w:pPr>
-        <w:keepNext w:val="0"/>
-        <w:keepLines w:val="0"/>
-        <w:widowControl/>
-        <w:suppressLineNumbers w:val="0"/>
-        <w:shd w:val="clear" w:fill="1F1F1F"/>
-        <w:spacing w:line="360" w:lineRule="atLeast"/>
-        <w:jc w:val="left"/>
-        <w:rPr>
-          <w:rFonts w:hint="default" w:ascii="Menlo" w:hAnsi="Menlo" w:eastAsia="Menlo" w:cs="Menlo"/>
-          <w:b w:val="0"/>
-          <w:bCs w:val="0"/>
-          <w:color w:val="CCCCCC"/>
-          <w:sz w:val="24"/>
-          <w:szCs w:val="24"/>
-        </w:rPr>
-      </w:pPr>
-    </w:p>
-    <w:p>
-      <w:pPr>
-        <w:keepNext w:val="0"/>
-        <w:keepLines w:val="0"/>
-        <w:widowControl/>
-        <w:suppressLineNumbers w:val="0"/>
         <w:jc w:val="left"/>
         <w:rPr>
           <w:rFonts w:hint="default" w:ascii="Times New Roman Regular" w:hAnsi="Times New Roman Regular" w:eastAsia="SimSun"/>
@@ -34433,8 +35061,72 @@
           <w:lang w:val="en-US" w:eastAsia="zh-CN"/>
         </w:rPr>
       </w:pPr>
-      <w:bookmarkStart w:id="0" w:name="_GoBack"/>
-      <w:bookmarkEnd w:id="0"/>
+      <w:r>
+        <w:rPr>
+          <w:rFonts w:hint="default" w:ascii="Times New Roman Regular" w:hAnsi="Times New Roman Regular" w:eastAsia="SimSun"/>
+          <w:color w:val="000000"/>
+          <w:kern w:val="0"/>
+          <w:sz w:val="28"/>
+          <w:szCs w:val="28"/>
+          <w:highlight w:val="none"/>
+          <w:lang w:val="en-US" w:eastAsia="zh-CN"/>
+        </w:rPr>
+        <w:drawing>
+          <wp:inline distT="0" distB="0" distL="114300" distR="114300">
+            <wp:extent cx="5272405" cy="2331085"/>
+            <wp:effectExtent l="0" t="0" r="10795" b="5715"/>
+            <wp:docPr id="52" name="Picture 52" descr="Screenshot 2024-04-14 at 3.58.23 PM"/>
+            <wp:cNvGraphicFramePr>
+              <a:graphicFrameLocks xmlns:a="http://schemas.openxmlformats.org/drawingml/2006/main" noChangeAspect="1"/>
+            </wp:cNvGraphicFramePr>
+            <a:graphic xmlns:a="http://schemas.openxmlformats.org/drawingml/2006/main">
+              <a:graphicData uri="http://schemas.openxmlformats.org/drawingml/2006/picture">
+                <pic:pic xmlns:pic="http://schemas.openxmlformats.org/drawingml/2006/picture">
+                  <pic:nvPicPr>
+                    <pic:cNvPr id="52" name="Picture 52" descr="Screenshot 2024-04-14 at 3.58.23 PM"/>
+                    <pic:cNvPicPr>
+                      <a:picLocks noChangeAspect="1"/>
+                    </pic:cNvPicPr>
+                  </pic:nvPicPr>
+                  <pic:blipFill>
+                    <a:blip r:embed="rId46"/>
+                    <a:stretch>
+                      <a:fillRect/>
+                    </a:stretch>
+                  </pic:blipFill>
+                  <pic:spPr>
+                    <a:xfrm>
+                      <a:off x="0" y="0"/>
+                      <a:ext cx="5272405" cy="2331085"/>
+                    </a:xfrm>
+                    <a:prstGeom prst="rect">
+                      <a:avLst/>
+                    </a:prstGeom>
+                  </pic:spPr>
+                </pic:pic>
+              </a:graphicData>
+            </a:graphic>
+          </wp:inline>
+        </w:drawing>
+      </w:r>
+    </w:p>
+    <w:p>
+      <w:pPr>
+        <w:keepNext w:val="0"/>
+        <w:keepLines w:val="0"/>
+        <w:widowControl/>
+        <w:suppressLineNumbers w:val="0"/>
+        <w:jc w:val="left"/>
+        <w:rPr>
+          <w:rFonts w:hint="default" w:ascii="Times New Roman Regular" w:hAnsi="Times New Roman Regular" w:eastAsia="SimSun"/>
+          <w:color w:val="000000"/>
+          <w:kern w:val="0"/>
+          <w:sz w:val="28"/>
+          <w:szCs w:val="28"/>
+          <w:highlight w:val="none"/>
+          <w:lang w:val="en-US" w:eastAsia="zh-CN"/>
+        </w:rPr>
+      </w:pPr>
     </w:p>
     <w:sectPr>
       <w:pgSz w:w="11906" w:h="16838"/>

</xml_diff>